<commit_message>
Removal of stop words
</commit_message>
<xml_diff>
--- a/Documents/Observations and Tasks.docx
+++ b/Documents/Observations and Tasks.docx
@@ -1175,22 +1175,253 @@
         </w:rPr>
       </w:pPr>
       <w:r>
-        <w:rPr/>
-      </w:r>
-    </w:p>
-    <w:p>
-      <w:pPr>
-        <w:pStyle w:val="Normal"/>
-        <w:rPr>
-          <w:b/>
-          <w:b/>
-          <w:bCs/>
-          <w:sz w:val="28"/>
-          <w:szCs w:val="28"/>
-        </w:rPr>
-      </w:pPr>
-      <w:r>
-        <w:rPr/>
+        <w:rPr>
+          <w:b/>
+          <w:bCs/>
+          <w:sz w:val="28"/>
+          <w:szCs w:val="28"/>
+        </w:rPr>
+      </w:r>
+    </w:p>
+    <w:p>
+      <w:pPr>
+        <w:pStyle w:val="Normal"/>
+        <w:rPr>
+          <w:b/>
+          <w:b/>
+          <w:bCs/>
+          <w:sz w:val="28"/>
+          <w:szCs w:val="28"/>
+        </w:rPr>
+      </w:pPr>
+      <w:r>
+        <w:rPr>
+          <w:b/>
+          <w:bCs/>
+          <w:sz w:val="28"/>
+          <w:szCs w:val="28"/>
+        </w:rPr>
+        <w:t xml:space="preserve">-- </w:t>
+      </w:r>
+      <w:r>
+        <w:rPr>
+          <w:b w:val="false"/>
+          <w:bCs w:val="false"/>
+          <w:sz w:val="28"/>
+          <w:szCs w:val="28"/>
+        </w:rPr>
+        <w:t>Brefore removing stop words</w:t>
+      </w:r>
+    </w:p>
+    <w:p>
+      <w:pPr>
+        <w:pStyle w:val="Normal"/>
+        <w:rPr>
+          <w:b w:val="false"/>
+          <w:b w:val="false"/>
+          <w:bCs w:val="false"/>
+        </w:rPr>
+      </w:pPr>
+      <w:r>
+        <w:rPr>
+          <w:b/>
+          <w:bCs/>
+          <w:sz w:val="28"/>
+          <w:szCs w:val="28"/>
+        </w:rPr>
+      </w:r>
+    </w:p>
+    <w:p>
+      <w:pPr>
+        <w:pStyle w:val="PreformattedText"/>
+        <w:rPr>
+          <w:b/>
+          <w:b/>
+          <w:bCs/>
+          <w:sz w:val="28"/>
+          <w:szCs w:val="28"/>
+        </w:rPr>
+      </w:pPr>
+      <w:r>
+        <w:rPr>
+          <w:b w:val="false"/>
+          <w:bCs w:val="false"/>
+          <w:sz w:val="28"/>
+          <w:szCs w:val="28"/>
+        </w:rPr>
+        <w:t xml:space="preserve">PER_Others [(',', 0.8399922847747803), ('also', 0.8225029706954956), ('The', 0.8166477680206299), ('Mr.', 0.8131108283996582), ('Minister', 0.8062782883644104), ('said', 0.8044511675834656), ('the', 0.7995352745056152), ('that', 0.7801907062530518), ('of', 0.779358983039856), ('he', 0.7785574793815613), ('who', 0.7700464129447937), ('asked', 0.7643152475357056), ('Swami', 0.7637779116630554), ('Police', 0.7610669732093811), ('was', 0.7580356597900391), ('Baig', 0.7522257566452026), ('to', 0.7491481304168701), ('police', 0.7460910081863403), ('Hindu', 0.7447401285171509), ('has', 0.7438628077507019), ("'s", 0.7436251640319824), ('.', 0.742120623588562), ('them', 0.7412013411521912), ('not', 0.7359569668769836), ('about', 0.733357846736908), ('is', 0.7330374717712402), ('told', 0.732038140296936), ('and', 0.7284823656082153), ('for', 0.7247872948646545), ('him', 0.7240011692047119)] </w:t>
+      </w:r>
+    </w:p>
+    <w:p>
+      <w:pPr>
+        <w:pStyle w:val="PreformattedText"/>
+        <w:rPr/>
+      </w:pPr>
+      <w:r>
+        <w:rPr/>
+      </w:r>
+    </w:p>
+    <w:p>
+      <w:pPr>
+        <w:pStyle w:val="PreformattedText"/>
+        <w:rPr/>
+      </w:pPr>
+      <w:r>
+        <w:rPr/>
+        <w:t xml:space="preserve">LOC_Event [('The', 0.8279561996459961), ('the', 0.8051686882972717), (',', 0.7884728908538818), ('blast', 0.7716223001480103), ('bomb', 0.7610410451889038), ('Friday', 0.7547277212142944), ('blasts', 0.747754693031311), ('in', 0.7384704351425171), ('a', 0.7354503870010376), ('of', 0.7251454591751099), ('.', 0.7246488928794861), ('at', 0.7192941308021545), ('people', 0.7191165685653687), ("'s", 0.715711236000061), ('was', 0.715296745300293), ('one', 0.7113204002380371), ('Park', 0.7099930047988892), ('from', 0.7097682356834412), ('Swami', 0.708998441696167), ('on', 0.7053173780441284), ('this', 0.7003207206726074), ('Police', 0.6995710730552673), ('India', 0.6982031464576721), ('Mr.', 0.6977953910827637), ('killed', 0.6958668231964111), ('Reddy', 0.6933578252792358), ('city', 0.6923993825912476), ('bombing', 0.6901836395263672), ('also', 0.689039945602417), ('and', 0.6885293126106262)] </w:t>
+      </w:r>
+    </w:p>
+    <w:p>
+      <w:pPr>
+        <w:pStyle w:val="PreformattedText"/>
+        <w:rPr/>
+      </w:pPr>
+      <w:r>
+        <w:rPr/>
+      </w:r>
+    </w:p>
+    <w:p>
+      <w:pPr>
+        <w:pStyle w:val="PreformattedText"/>
+        <w:rPr/>
+      </w:pPr>
+      <w:r>
+        <w:rPr/>
+        <w:t xml:space="preserve">ORG_Victim [('The', 0.7233291864395142), ('Peshawar', 0.7175107002258301), ('of', 0.7096637487411499), ('attack', 0.6890414953231812), ('village', 0.6871890425682068), ('a', 0.6852951049804688), ('Wednesday', 0.6788511276245117), ('Additional', 0.678056538105011), ('people', 0.6715741157531738), ('city', 0.6681629419326782), ('Masjid', 0.651892900466919), ('area', 0.6497820615768433), ('Court', 0.647746741771698), ('Dargah', 0.6442904472351074), ('time', 0.6442711353302002), ('October', 0.643028974533081), ('is', 0.6412137150764465), ('Baghdad', 0.6407791376113892), ('blasts', 0.6401716470718384), ('India', 0.6395059823989868), ('Friday', 0.6393376588821411), ('Muslim', 0.6391822099685669), ('at', 0.6391650438308716), ('targeted', 0.6377876996994019), ('government', 0.6374692916870117), ('one', 0.6352657079696655), ('Suicide', 0.635085940361023), ('A', 0.6341803073883057), ('(', 0.6340684294700623), ('blast', 0.6319092512130737)] </w:t>
+      </w:r>
+    </w:p>
+    <w:p>
+      <w:pPr>
+        <w:pStyle w:val="PreformattedText"/>
+        <w:rPr/>
+      </w:pPr>
+      <w:r>
+        <w:rPr/>
+      </w:r>
+    </w:p>
+    <w:p>
+      <w:pPr>
+        <w:pStyle w:val="PreformattedText"/>
+        <w:rPr/>
+      </w:pPr>
+      <w:r>
+        <w:rPr/>
+        <w:t xml:space="preserve">PER_Victim [('One', 0.8200186491012573), ('Several', 0.7539589405059814), ('Swami', 0.7430302500724792), ('Baquba', 0.7376329898834229), ('Eighty-six', 0.7282601594924927), ('Bench', 0.7266879677772522), ('Pongal', 0.7243483662605286), ('Yadav', 0.7168228030204773), ('Dagestan', 0.7150322198867798), ('Superintendent', 0.7038558721542358), ('In', 0.7004104852676392), ('Police', 0.6934691667556763), ('Shia', 0.688140869140625), ('District', 0.686485767364502), ('Ms.', 0.6752417087554932), ('Day', 0.6712381839752197), ('Justice', 0.6605315804481506), ('Incidents', 0.6590614318847656), ('A', 0.6566935181617737), ('Babulal', 0.6555285453796387), ('Supporters', 0.6500232815742493), ('Mohammed', 0.6486142873764038), ('Saif', 0.6443841457366943), ('Punjab', 0.6416892409324646), ('BJP', 0.6394557952880859), ('Squad', 0.6355672478675842), ('Personnel', 0.630922794342041), ('Anantapur', 0.6301422119140625), ('Additional', 0.6295018792152405), ('Sub-Divisional', 0.6294695138931274)] </w:t>
+      </w:r>
+    </w:p>
+    <w:p>
+      <w:pPr>
+        <w:pStyle w:val="PreformattedText"/>
+        <w:rPr/>
+      </w:pPr>
+      <w:r>
+        <w:rPr/>
+      </w:r>
+    </w:p>
+    <w:p>
+      <w:pPr>
+        <w:pStyle w:val="PreformattedText"/>
+        <w:rPr/>
+      </w:pPr>
+      <w:r>
+        <w:rPr/>
+        <w:t xml:space="preserve">LOC_Others [('The', 0.8621810674667358), ('Baig', 0.8293624520301819), ('the', 0.811234176158905), ('Ahmed', 0.7882966995239258), (',', 0.7783846259117126), ('one', 0.7772807478904724), ('them', 0.7772220373153687), ('and', 0.7747528553009033), ('several', 0.7684663534164429), ('also', 0.7666335105895996), ('Chowdhary', 0.7608686685562134), ('who', 0.7554324865341187), ('a', 0.753777801990509), ('Udgir', 0.7517846822738647), ('been', 0.7480782270431519), ('from', 0.7414270639419556), ('Reddy', 0.7412824630737305), ('two', 0.7400392293930054), ('in', 0.7400022745132446), ('to', 0.7377039194107056), ('have', 0.7373408079147339), ('Asimanand', 0.7369993329048157), ('has', 0.7294836640357971), ('people', 0.7286127209663391), ('Joshi', 0.7278372049331665), ('their', 0.7274825572967529), ('for', 0.7252563238143921), ('other', 0.7252457141876221), ('of', 0.7236771583557129), ('were', 0.7221400737762451)] </w:t>
+      </w:r>
+    </w:p>
+    <w:p>
+      <w:pPr>
+        <w:pStyle w:val="PreformattedText"/>
+        <w:rPr/>
+      </w:pPr>
+      <w:r>
+        <w:rPr/>
+      </w:r>
+    </w:p>
+    <w:p>
+      <w:pPr>
+        <w:pStyle w:val="PreformattedText"/>
+        <w:rPr/>
+      </w:pPr>
+      <w:r>
+        <w:rPr/>
+        <w:t xml:space="preserve">ORG_Accused [('The', 0.8046942353248596), ('Maharashtra', 0.7757018804550171), ('ATS', 0.7502544522285461), ('of', 0.7501170635223389), ('Squad', 0.7475968599319458), ('Pradesh', 0.7344815731048584), ('has', 0.7335560321807861), ('the', 0.7316646575927734), ('also', 0.7185093760490417), ('Baig', 0.7147109508514404), ('Police', 0.7136356234550476), (',', 0.7131499648094177), ('Mr.', 0.7070174813270569), ('is', 0.701521098613739), ('that', 0.6997007131576538), ('an', 0.6952548027038574), ('Kumar', 0.6945521235466003), ('.', 0.6939921975135803), ('denied', 0.6926827430725098), ('terrorist', 0.6920612454414368), ('Reddy', 0.685430645942688), ('for', 0.6851685047149658), ('in', 0.6846733689308167), ('Masjid', 0.6839291453361511), ('Hindu', 0.68027663230896), ('Swami', 0.6796389222145081), ('Anti-Terrorism', 0.6779041290283203), ('been', 0.6770031452178955), (')', 0.6769434809684753), ('FIRs', 0.6766296029090881)] </w:t>
+      </w:r>
+    </w:p>
+    <w:p>
+      <w:pPr>
+        <w:pStyle w:val="PreformattedText"/>
+        <w:rPr/>
+      </w:pPr>
+      <w:r>
+        <w:rPr/>
+      </w:r>
+    </w:p>
+    <w:p>
+      <w:pPr>
+        <w:pStyle w:val="PreformattedText"/>
+        <w:rPr/>
+      </w:pPr>
+      <w:r>
+        <w:rPr/>
+        <w:t xml:space="preserve">PER_Accused [('The', 0.8346297740936279), ('who', 0.7995383143424988), ('the', 0.7885364890098572), (',', 0.7792627215385437), ('also', 0.7745433449745178), ('charge', 0.7664664387702942), ('case', 0.7615481615066528), ('be', 0.745315432548523), ('accused', 0.7401137351989746), ('Maharashtra', 0.739910364151001), ('is', 0.7289938926696777), ('been', 0.7286051511764526), ('India', 0.7275089621543884), ('in', 0.7205491065979004), ('them', 0.7175853848457336), ('others', 0.7170940637588501), ('for', 0.7146921157836914), ('was', 0.7138414978981018), ('to', 0.7120712399482727), ('Minister', 0.710477352142334), ('ATS', 0.7096549272537231), ('and', 0.7078370451927185), ('Mr.', 0.7074853777885437), ('an', 0.7062284350395203), ('that', 0.7056266665458679), ('Pradesh', 0.7047697305679321), ('not', 0.7029733061790466), ('.', 0.7005099058151245), ('him', 0.6997902393341064), ('he', 0.6993955373764038)] </w:t>
+      </w:r>
+    </w:p>
+    <w:p>
+      <w:pPr>
+        <w:pStyle w:val="PreformattedText"/>
+        <w:rPr/>
+      </w:pPr>
+      <w:r>
+        <w:rPr/>
+      </w:r>
+    </w:p>
+    <w:p>
+      <w:pPr>
+        <w:pStyle w:val="PreformattedText"/>
+        <w:rPr/>
+      </w:pPr>
+      <w:r>
+        <w:rPr/>
+        <w:t xml:space="preserve">LOC_Victim [('xinghua', 0.2494942545890808), ('despotovski', 0.24411483108997345), ('101.70', 0.24247778952121735), ('tabasco', 0.23616956174373627), ('36.62', 0.23594802618026733), ('nabulsi', 0.23228779435157776), ('jayalalithaa', 0.2303222119808197), ('jarzombek', 0.22974702715873718), ('55.95', 0.22845950722694397), ('shaker', 0.2277124971151352), ('peddapuram', 0.22642874717712402), ('1937-45', 0.2255297750234604), ('emilee', 0.22367312014102936), ('hofu', 0.22287394106388092), ('evert', 0.22155189514160156), ('1993-94', 0.2201695591211319), ('2-0-12-0', 0.21847839653491974), ('perlstein', 0.21830159425735474), ('ficklin', 0.21775224804878235), ('Jagiroad', 0.21649757027626038), ('repays', 0.21647964417934418), ('plexipave', 0.216165229678154), ('rechecking', 0.2157519906759262), ('i.coast', 0.2150232046842575), ('iteration', 0.2145927995443344), ('drably', 0.2136344164609909), ('93.12', 0.21324780583381653), ('51.04', 0.2132282555103302), ('borowe', 0.21280549466609955), ('6th-class', 0.21244308352470398)] </w:t>
+      </w:r>
+    </w:p>
+    <w:p>
+      <w:pPr>
+        <w:pStyle w:val="PreformattedText"/>
+        <w:rPr/>
+      </w:pPr>
+      <w:r>
+        <w:rPr/>
+      </w:r>
+    </w:p>
+    <w:p>
+      <w:pPr>
+        <w:pStyle w:val="PreformattedText"/>
+        <w:rPr/>
+      </w:pPr>
+      <w:r>
+        <w:rPr/>
+        <w:t xml:space="preserve">LOC_Accused [('The', 0.7958940863609314), (',', 0.7449305057525635), ('several', 0.74460369348526), ('in', 0.7429715991020203), ('the', 0.7417920231819153), ('Baig', 0.7393296957015991), ('from', 0.7386205196380615), ('a', 0.7312068939208984), ('one', 0.7295057773590088), ('Baghdad', 0.7175087332725525), ('and', 0.7132943868637085), ('people', 0.7131701111793518), ('their', 0.7129338979721069), ('who', 0.7052256464958191), ('India', 0.7041810154914856), ('Ahmed', 0.7039225101470947), ('were', 0.7002996802330017), ('various', 0.696243166923523), ("'s", 0.694006085395813), ('Pradesh', 0.6939241886138916), ('General', 0.689387321472168), ('30', 0.6862640380859375), ('his', 0.6842272877693176), ('him', 0.6838427782058716), ('Russian', 0.6826207637786865), ('Muslim', 0.6825430393218994), ('also', 0.6813796162605286), ('with', 0.6811954975128174), ('brought', 0.6811773777008057), ('two', 0.6810545325279236)] </w:t>
+      </w:r>
+    </w:p>
+    <w:p>
+      <w:pPr>
+        <w:pStyle w:val="PreformattedText"/>
+        <w:rPr/>
+      </w:pPr>
+      <w:r>
+        <w:rPr/>
+      </w:r>
+    </w:p>
+    <w:p>
+      <w:pPr>
+        <w:pStyle w:val="PreformattedText"/>
+        <w:spacing w:before="0" w:after="283"/>
+        <w:rPr/>
+      </w:pPr>
+      <w:r>
+        <w:rPr/>
+        <w:t xml:space="preserve">ORG_Others [('The', 0.867753267288208), (',', 0.8145704865455627), ('also', 0.7960060834884644), ('Police', 0.7824459075927734), ('has', 0.7805909514427185), ('the', 0.7791411280632019), ('Swami', 0.7724782228469849), ('said', 0.7689543962478638), ('who', 0.7622014284133911), ('was', 0.7618083953857422), ('had', 0.7593704462051392), ('of', 0.7581009268760681), ('is', 0.7559021711349487), ('Reddy', 0.7537640333175659), ('Friday', 0.7509936094284058), ('police', 0.7492629289627075), ('been', 0.7462258338928223), ('Baig', 0.7427579164505005), ('Ahmed', 0.7426322102546692), ('charge', 0.7379076480865479), ('Mr.', 0.7366353273391724), ('that', 0.7320513725280762), ('he', 0.7298749089241028), ('even', 0.7262143492698669), ('for', 0.7236229181289673), ('a', 0.7235349416732788), ('Minister', 0.7231433391571045), ('.', 0.7171535491943359), ('government', 0.7158002257347107), ('one', 0.7149556875228882)] </w:t>
       </w:r>
     </w:p>
     <w:p>
@@ -1220,46 +1451,52 @@
         </w:rPr>
       </w:pPr>
       <w:r>
-        <w:rPr/>
+        <w:rPr>
+          <w:b/>
+          <w:bCs/>
+          <w:sz w:val="28"/>
+          <w:szCs w:val="28"/>
+        </w:rPr>
       </w:r>
     </w:p>
     <w:tbl>
       <w:tblPr>
         <w:tblW w:w="9638" w:type="dxa"/>
         <w:jc w:val="left"/>
-        <w:tblInd w:w="55" w:type="dxa"/>
+        <w:tblInd w:w="50" w:type="dxa"/>
         <w:tblBorders>
-          <w:top w:val="single" w:sz="2" w:space="0" w:color="000000"/>
-          <w:left w:val="single" w:sz="2" w:space="0" w:color="000000"/>
-          <w:bottom w:val="single" w:sz="2" w:space="0" w:color="000000"/>
-          <w:insideH w:val="single" w:sz="2" w:space="0" w:color="000000"/>
+          <w:top w:val="single" w:sz="2" w:space="0" w:color="000001"/>
+          <w:left w:val="single" w:sz="2" w:space="0" w:color="000001"/>
+          <w:bottom w:val="single" w:sz="2" w:space="0" w:color="000001"/>
+          <w:insideH w:val="single" w:sz="2" w:space="0" w:color="000001"/>
         </w:tblBorders>
         <w:tblCellMar>
           <w:top w:w="55" w:type="dxa"/>
-          <w:left w:w="54" w:type="dxa"/>
+          <w:left w:w="48" w:type="dxa"/>
           <w:bottom w:w="55" w:type="dxa"/>
           <w:right w:w="55" w:type="dxa"/>
         </w:tblCellMar>
       </w:tblPr>
       <w:tblGrid>
-        <w:gridCol w:w="3212"/>
-        <w:gridCol w:w="3213"/>
-        <w:gridCol w:w="3213"/>
+        <w:gridCol w:w="2409"/>
+        <w:gridCol w:w="2410"/>
+        <w:gridCol w:w="2410"/>
+        <w:gridCol w:w="2408"/>
       </w:tblGrid>
       <w:tr>
         <w:trPr/>
         <w:tc>
           <w:tcPr>
-            <w:tcW w:w="3212" w:type="dxa"/>
+            <w:tcW w:w="2409" w:type="dxa"/>
             <w:tcBorders>
-              <w:top w:val="single" w:sz="2" w:space="0" w:color="000000"/>
-              <w:left w:val="single" w:sz="2" w:space="0" w:color="000000"/>
-              <w:bottom w:val="single" w:sz="2" w:space="0" w:color="000000"/>
-              <w:insideH w:val="single" w:sz="2" w:space="0" w:color="000000"/>
+              <w:top w:val="single" w:sz="2" w:space="0" w:color="000001"/>
+              <w:left w:val="single" w:sz="2" w:space="0" w:color="000001"/>
+              <w:bottom w:val="single" w:sz="2" w:space="0" w:color="000001"/>
+              <w:insideH w:val="single" w:sz="2" w:space="0" w:color="000001"/>
             </w:tcBorders>
             <w:shd w:fill="auto" w:val="clear"/>
             <w:tcMar>
-              <w:left w:w="54" w:type="dxa"/>
+              <w:left w:w="48" w:type="dxa"/>
             </w:tcMar>
           </w:tcPr>
           <w:p>
@@ -1275,16 +1512,16 @@
         </w:tc>
         <w:tc>
           <w:tcPr>
-            <w:tcW w:w="3213" w:type="dxa"/>
+            <w:tcW w:w="2410" w:type="dxa"/>
             <w:tcBorders>
-              <w:top w:val="single" w:sz="2" w:space="0" w:color="000000"/>
-              <w:left w:val="single" w:sz="2" w:space="0" w:color="000000"/>
-              <w:bottom w:val="single" w:sz="2" w:space="0" w:color="000000"/>
-              <w:insideH w:val="single" w:sz="2" w:space="0" w:color="000000"/>
+              <w:top w:val="single" w:sz="2" w:space="0" w:color="000001"/>
+              <w:left w:val="single" w:sz="2" w:space="0" w:color="000001"/>
+              <w:bottom w:val="single" w:sz="2" w:space="0" w:color="000001"/>
+              <w:insideH w:val="single" w:sz="2" w:space="0" w:color="000001"/>
             </w:tcBorders>
             <w:shd w:fill="auto" w:val="clear"/>
             <w:tcMar>
-              <w:left w:w="54" w:type="dxa"/>
+              <w:left w:w="48" w:type="dxa"/>
             </w:tcMar>
           </w:tcPr>
           <w:p>
@@ -1300,18 +1537,16 @@
         </w:tc>
         <w:tc>
           <w:tcPr>
-            <w:tcW w:w="3213" w:type="dxa"/>
+            <w:tcW w:w="2410" w:type="dxa"/>
             <w:tcBorders>
-              <w:top w:val="single" w:sz="2" w:space="0" w:color="000000"/>
-              <w:left w:val="single" w:sz="2" w:space="0" w:color="000000"/>
-              <w:bottom w:val="single" w:sz="2" w:space="0" w:color="000000"/>
-              <w:right w:val="single" w:sz="2" w:space="0" w:color="000000"/>
-              <w:insideH w:val="single" w:sz="2" w:space="0" w:color="000000"/>
-              <w:insideV w:val="single" w:sz="2" w:space="0" w:color="000000"/>
+              <w:top w:val="single" w:sz="2" w:space="0" w:color="000001"/>
+              <w:left w:val="single" w:sz="2" w:space="0" w:color="000001"/>
+              <w:bottom w:val="single" w:sz="2" w:space="0" w:color="000001"/>
+              <w:insideH w:val="single" w:sz="2" w:space="0" w:color="000001"/>
             </w:tcBorders>
             <w:shd w:fill="auto" w:val="clear"/>
             <w:tcMar>
-              <w:left w:w="54" w:type="dxa"/>
+              <w:left w:w="48" w:type="dxa"/>
             </w:tcMar>
           </w:tcPr>
           <w:p>
@@ -1325,20 +1560,48 @@
             </w:r>
           </w:p>
         </w:tc>
+        <w:tc>
+          <w:tcPr>
+            <w:tcW w:w="2408" w:type="dxa"/>
+            <w:tcBorders>
+              <w:top w:val="single" w:sz="2" w:space="0" w:color="000001"/>
+              <w:left w:val="single" w:sz="2" w:space="0" w:color="000001"/>
+              <w:bottom w:val="single" w:sz="2" w:space="0" w:color="000001"/>
+              <w:right w:val="single" w:sz="2" w:space="0" w:color="000001"/>
+              <w:insideH w:val="single" w:sz="2" w:space="0" w:color="000001"/>
+              <w:insideV w:val="single" w:sz="2" w:space="0" w:color="000001"/>
+            </w:tcBorders>
+            <w:shd w:fill="auto" w:val="clear"/>
+            <w:tcMar>
+              <w:left w:w="48" w:type="dxa"/>
+            </w:tcMar>
+          </w:tcPr>
+          <w:p>
+            <w:pPr>
+              <w:pStyle w:val="TableContents"/>
+              <w:rPr/>
+            </w:pPr>
+            <w:r>
+              <w:rPr/>
+              <w:t>Cosine Distances(Stopword Removal)</w:t>
+            </w:r>
+          </w:p>
+        </w:tc>
       </w:tr>
       <w:tr>
         <w:trPr/>
         <w:tc>
           <w:tcPr>
-            <w:tcW w:w="3212" w:type="dxa"/>
+            <w:tcW w:w="2409" w:type="dxa"/>
             <w:tcBorders>
-              <w:left w:val="single" w:sz="2" w:space="0" w:color="000000"/>
-              <w:bottom w:val="single" w:sz="2" w:space="0" w:color="000000"/>
-              <w:insideH w:val="single" w:sz="2" w:space="0" w:color="000000"/>
+              <w:top w:val="single" w:sz="2" w:space="0" w:color="000001"/>
+              <w:left w:val="single" w:sz="2" w:space="0" w:color="000001"/>
+              <w:bottom w:val="single" w:sz="2" w:space="0" w:color="000001"/>
+              <w:insideH w:val="single" w:sz="2" w:space="0" w:color="000001"/>
             </w:tcBorders>
             <w:shd w:fill="auto" w:val="clear"/>
             <w:tcMar>
-              <w:left w:w="54" w:type="dxa"/>
+              <w:left w:w="48" w:type="dxa"/>
             </w:tcMar>
           </w:tcPr>
           <w:p>
@@ -1365,15 +1628,16 @@
         </w:tc>
         <w:tc>
           <w:tcPr>
-            <w:tcW w:w="3213" w:type="dxa"/>
+            <w:tcW w:w="2410" w:type="dxa"/>
             <w:tcBorders>
-              <w:left w:val="single" w:sz="2" w:space="0" w:color="000000"/>
-              <w:bottom w:val="single" w:sz="2" w:space="0" w:color="000000"/>
-              <w:insideH w:val="single" w:sz="2" w:space="0" w:color="000000"/>
+              <w:top w:val="single" w:sz="2" w:space="0" w:color="000001"/>
+              <w:left w:val="single" w:sz="2" w:space="0" w:color="000001"/>
+              <w:bottom w:val="single" w:sz="2" w:space="0" w:color="000001"/>
+              <w:insideH w:val="single" w:sz="2" w:space="0" w:color="000001"/>
             </w:tcBorders>
             <w:shd w:fill="auto" w:val="clear"/>
             <w:tcMar>
-              <w:left w:w="54" w:type="dxa"/>
+              <w:left w:w="48" w:type="dxa"/>
             </w:tcMar>
           </w:tcPr>
           <w:p>
@@ -1400,17 +1664,16 @@
         </w:tc>
         <w:tc>
           <w:tcPr>
-            <w:tcW w:w="3213" w:type="dxa"/>
+            <w:tcW w:w="2410" w:type="dxa"/>
             <w:tcBorders>
-              <w:left w:val="single" w:sz="2" w:space="0" w:color="000000"/>
-              <w:bottom w:val="single" w:sz="2" w:space="0" w:color="000000"/>
-              <w:right w:val="single" w:sz="2" w:space="0" w:color="000000"/>
-              <w:insideH w:val="single" w:sz="2" w:space="0" w:color="000000"/>
-              <w:insideV w:val="single" w:sz="2" w:space="0" w:color="000000"/>
+              <w:top w:val="single" w:sz="2" w:space="0" w:color="000001"/>
+              <w:left w:val="single" w:sz="2" w:space="0" w:color="000001"/>
+              <w:bottom w:val="single" w:sz="2" w:space="0" w:color="000001"/>
+              <w:insideH w:val="single" w:sz="2" w:space="0" w:color="000001"/>
             </w:tcBorders>
             <w:shd w:fill="auto" w:val="clear"/>
             <w:tcMar>
-              <w:left w:w="54" w:type="dxa"/>
+              <w:left w:w="48" w:type="dxa"/>
             </w:tcMar>
           </w:tcPr>
           <w:p>
@@ -1424,20 +1687,47 @@
             </w:r>
           </w:p>
         </w:tc>
+        <w:tc>
+          <w:tcPr>
+            <w:tcW w:w="2408" w:type="dxa"/>
+            <w:tcBorders>
+              <w:top w:val="single" w:sz="2" w:space="0" w:color="000001"/>
+              <w:left w:val="single" w:sz="2" w:space="0" w:color="000001"/>
+              <w:bottom w:val="single" w:sz="2" w:space="0" w:color="000001"/>
+              <w:right w:val="single" w:sz="2" w:space="0" w:color="000001"/>
+              <w:insideH w:val="single" w:sz="2" w:space="0" w:color="000001"/>
+              <w:insideV w:val="single" w:sz="2" w:space="0" w:color="000001"/>
+            </w:tcBorders>
+            <w:shd w:fill="auto" w:val="clear"/>
+            <w:tcMar>
+              <w:left w:w="48" w:type="dxa"/>
+            </w:tcMar>
+          </w:tcPr>
+          <w:p>
+            <w:pPr>
+              <w:pStyle w:val="TableContents"/>
+              <w:rPr/>
+            </w:pPr>
+            <w:r>
+              <w:rPr/>
+            </w:r>
+          </w:p>
+        </w:tc>
       </w:tr>
       <w:tr>
         <w:trPr/>
         <w:tc>
           <w:tcPr>
-            <w:tcW w:w="3212" w:type="dxa"/>
+            <w:tcW w:w="2409" w:type="dxa"/>
             <w:tcBorders>
-              <w:left w:val="single" w:sz="2" w:space="0" w:color="000000"/>
-              <w:bottom w:val="single" w:sz="2" w:space="0" w:color="000000"/>
-              <w:insideH w:val="single" w:sz="2" w:space="0" w:color="000000"/>
+              <w:top w:val="single" w:sz="2" w:space="0" w:color="000001"/>
+              <w:left w:val="single" w:sz="2" w:space="0" w:color="000001"/>
+              <w:bottom w:val="single" w:sz="2" w:space="0" w:color="000001"/>
+              <w:insideH w:val="single" w:sz="2" w:space="0" w:color="000001"/>
             </w:tcBorders>
             <w:shd w:fill="auto" w:val="clear"/>
             <w:tcMar>
-              <w:left w:w="54" w:type="dxa"/>
+              <w:left w:w="48" w:type="dxa"/>
             </w:tcMar>
           </w:tcPr>
           <w:p>
@@ -1466,15 +1756,16 @@
         </w:tc>
         <w:tc>
           <w:tcPr>
-            <w:tcW w:w="3213" w:type="dxa"/>
+            <w:tcW w:w="2410" w:type="dxa"/>
             <w:tcBorders>
-              <w:left w:val="single" w:sz="2" w:space="0" w:color="000000"/>
-              <w:bottom w:val="single" w:sz="2" w:space="0" w:color="000000"/>
-              <w:insideH w:val="single" w:sz="2" w:space="0" w:color="000000"/>
+              <w:top w:val="single" w:sz="2" w:space="0" w:color="000001"/>
+              <w:left w:val="single" w:sz="2" w:space="0" w:color="000001"/>
+              <w:bottom w:val="single" w:sz="2" w:space="0" w:color="000001"/>
+              <w:insideH w:val="single" w:sz="2" w:space="0" w:color="000001"/>
             </w:tcBorders>
             <w:shd w:fill="auto" w:val="clear"/>
             <w:tcMar>
-              <w:left w:w="54" w:type="dxa"/>
+              <w:left w:w="48" w:type="dxa"/>
             </w:tcMar>
           </w:tcPr>
           <w:p>
@@ -1498,17 +1789,16 @@
         </w:tc>
         <w:tc>
           <w:tcPr>
-            <w:tcW w:w="3213" w:type="dxa"/>
+            <w:tcW w:w="2410" w:type="dxa"/>
             <w:tcBorders>
-              <w:left w:val="single" w:sz="2" w:space="0" w:color="000000"/>
-              <w:bottom w:val="single" w:sz="2" w:space="0" w:color="000000"/>
-              <w:right w:val="single" w:sz="2" w:space="0" w:color="000000"/>
-              <w:insideH w:val="single" w:sz="2" w:space="0" w:color="000000"/>
-              <w:insideV w:val="single" w:sz="2" w:space="0" w:color="000000"/>
+              <w:top w:val="single" w:sz="2" w:space="0" w:color="000001"/>
+              <w:left w:val="single" w:sz="2" w:space="0" w:color="000001"/>
+              <w:bottom w:val="single" w:sz="2" w:space="0" w:color="000001"/>
+              <w:insideH w:val="single" w:sz="2" w:space="0" w:color="000001"/>
             </w:tcBorders>
             <w:shd w:fill="auto" w:val="clear"/>
             <w:tcMar>
-              <w:left w:w="54" w:type="dxa"/>
+              <w:left w:w="48" w:type="dxa"/>
             </w:tcMar>
           </w:tcPr>
           <w:p>
@@ -1522,19 +1812,33 @@
               <w:rPr>
                 <w:highlight w:val="red"/>
               </w:rPr>
-              <w:t>0</w:t>
+              <w:t>0.17</w:t>
             </w:r>
+          </w:p>
+        </w:tc>
+        <w:tc>
+          <w:tcPr>
+            <w:tcW w:w="2408" w:type="dxa"/>
+            <w:tcBorders>
+              <w:top w:val="single" w:sz="2" w:space="0" w:color="000001"/>
+              <w:left w:val="single" w:sz="2" w:space="0" w:color="000001"/>
+              <w:bottom w:val="single" w:sz="2" w:space="0" w:color="000001"/>
+              <w:right w:val="single" w:sz="2" w:space="0" w:color="000001"/>
+              <w:insideH w:val="single" w:sz="2" w:space="0" w:color="000001"/>
+              <w:insideV w:val="single" w:sz="2" w:space="0" w:color="000001"/>
+            </w:tcBorders>
+            <w:shd w:fill="auto" w:val="clear"/>
+            <w:tcMar>
+              <w:left w:w="48" w:type="dxa"/>
+            </w:tcMar>
+          </w:tcPr>
+          <w:p>
+            <w:pPr>
+              <w:pStyle w:val="TableContents"/>
+              <w:rPr/>
+            </w:pPr>
             <w:r>
-              <w:rPr>
-                <w:highlight w:val="red"/>
-              </w:rPr>
-              <w:t>.</w:t>
-            </w:r>
-            <w:r>
-              <w:rPr>
-                <w:highlight w:val="red"/>
-              </w:rPr>
-              <w:t>17</w:t>
+              <w:rPr/>
             </w:r>
           </w:p>
         </w:tc>
@@ -1543,15 +1847,16 @@
         <w:trPr/>
         <w:tc>
           <w:tcPr>
-            <w:tcW w:w="3212" w:type="dxa"/>
+            <w:tcW w:w="2409" w:type="dxa"/>
             <w:tcBorders>
-              <w:left w:val="single" w:sz="2" w:space="0" w:color="000000"/>
-              <w:bottom w:val="single" w:sz="2" w:space="0" w:color="000000"/>
-              <w:insideH w:val="single" w:sz="2" w:space="0" w:color="000000"/>
+              <w:top w:val="single" w:sz="2" w:space="0" w:color="000001"/>
+              <w:left w:val="single" w:sz="2" w:space="0" w:color="000001"/>
+              <w:bottom w:val="single" w:sz="2" w:space="0" w:color="000001"/>
+              <w:insideH w:val="single" w:sz="2" w:space="0" w:color="000001"/>
             </w:tcBorders>
             <w:shd w:fill="auto" w:val="clear"/>
             <w:tcMar>
-              <w:left w:w="54" w:type="dxa"/>
+              <w:left w:w="48" w:type="dxa"/>
             </w:tcMar>
           </w:tcPr>
           <w:p>
@@ -1573,15 +1878,16 @@
         </w:tc>
         <w:tc>
           <w:tcPr>
-            <w:tcW w:w="3213" w:type="dxa"/>
+            <w:tcW w:w="2410" w:type="dxa"/>
             <w:tcBorders>
-              <w:left w:val="single" w:sz="2" w:space="0" w:color="000000"/>
-              <w:bottom w:val="single" w:sz="2" w:space="0" w:color="000000"/>
-              <w:insideH w:val="single" w:sz="2" w:space="0" w:color="000000"/>
+              <w:top w:val="single" w:sz="2" w:space="0" w:color="000001"/>
+              <w:left w:val="single" w:sz="2" w:space="0" w:color="000001"/>
+              <w:bottom w:val="single" w:sz="2" w:space="0" w:color="000001"/>
+              <w:insideH w:val="single" w:sz="2" w:space="0" w:color="000001"/>
             </w:tcBorders>
             <w:shd w:fill="auto" w:val="clear"/>
             <w:tcMar>
-              <w:left w:w="54" w:type="dxa"/>
+              <w:left w:w="48" w:type="dxa"/>
             </w:tcMar>
           </w:tcPr>
           <w:p>
@@ -1608,17 +1914,16 @@
         </w:tc>
         <w:tc>
           <w:tcPr>
-            <w:tcW w:w="3213" w:type="dxa"/>
+            <w:tcW w:w="2410" w:type="dxa"/>
             <w:tcBorders>
-              <w:left w:val="single" w:sz="2" w:space="0" w:color="000000"/>
-              <w:bottom w:val="single" w:sz="2" w:space="0" w:color="000000"/>
-              <w:right w:val="single" w:sz="2" w:space="0" w:color="000000"/>
-              <w:insideH w:val="single" w:sz="2" w:space="0" w:color="000000"/>
-              <w:insideV w:val="single" w:sz="2" w:space="0" w:color="000000"/>
+              <w:top w:val="single" w:sz="2" w:space="0" w:color="000001"/>
+              <w:left w:val="single" w:sz="2" w:space="0" w:color="000001"/>
+              <w:bottom w:val="single" w:sz="2" w:space="0" w:color="000001"/>
+              <w:insideH w:val="single" w:sz="2" w:space="0" w:color="000001"/>
             </w:tcBorders>
             <w:shd w:fill="auto" w:val="clear"/>
             <w:tcMar>
-              <w:left w:w="54" w:type="dxa"/>
+              <w:left w:w="48" w:type="dxa"/>
             </w:tcMar>
           </w:tcPr>
           <w:p>
@@ -1632,20 +1937,47 @@
             </w:r>
           </w:p>
         </w:tc>
+        <w:tc>
+          <w:tcPr>
+            <w:tcW w:w="2408" w:type="dxa"/>
+            <w:tcBorders>
+              <w:top w:val="single" w:sz="2" w:space="0" w:color="000001"/>
+              <w:left w:val="single" w:sz="2" w:space="0" w:color="000001"/>
+              <w:bottom w:val="single" w:sz="2" w:space="0" w:color="000001"/>
+              <w:right w:val="single" w:sz="2" w:space="0" w:color="000001"/>
+              <w:insideH w:val="single" w:sz="2" w:space="0" w:color="000001"/>
+              <w:insideV w:val="single" w:sz="2" w:space="0" w:color="000001"/>
+            </w:tcBorders>
+            <w:shd w:fill="auto" w:val="clear"/>
+            <w:tcMar>
+              <w:left w:w="48" w:type="dxa"/>
+            </w:tcMar>
+          </w:tcPr>
+          <w:p>
+            <w:pPr>
+              <w:pStyle w:val="TableContents"/>
+              <w:rPr/>
+            </w:pPr>
+            <w:r>
+              <w:rPr/>
+            </w:r>
+          </w:p>
+        </w:tc>
       </w:tr>
       <w:tr>
         <w:trPr/>
         <w:tc>
           <w:tcPr>
-            <w:tcW w:w="3212" w:type="dxa"/>
+            <w:tcW w:w="2409" w:type="dxa"/>
             <w:tcBorders>
-              <w:left w:val="single" w:sz="2" w:space="0" w:color="000000"/>
-              <w:bottom w:val="single" w:sz="2" w:space="0" w:color="000000"/>
-              <w:insideH w:val="single" w:sz="2" w:space="0" w:color="000000"/>
+              <w:top w:val="single" w:sz="2" w:space="0" w:color="000001"/>
+              <w:left w:val="single" w:sz="2" w:space="0" w:color="000001"/>
+              <w:bottom w:val="single" w:sz="2" w:space="0" w:color="000001"/>
+              <w:insideH w:val="single" w:sz="2" w:space="0" w:color="000001"/>
             </w:tcBorders>
             <w:shd w:fill="auto" w:val="clear"/>
             <w:tcMar>
-              <w:left w:w="54" w:type="dxa"/>
+              <w:left w:w="48" w:type="dxa"/>
             </w:tcMar>
           </w:tcPr>
           <w:p>
@@ -1672,15 +2004,16 @@
         </w:tc>
         <w:tc>
           <w:tcPr>
-            <w:tcW w:w="3213" w:type="dxa"/>
+            <w:tcW w:w="2410" w:type="dxa"/>
             <w:tcBorders>
-              <w:left w:val="single" w:sz="2" w:space="0" w:color="000000"/>
-              <w:bottom w:val="single" w:sz="2" w:space="0" w:color="000000"/>
-              <w:insideH w:val="single" w:sz="2" w:space="0" w:color="000000"/>
+              <w:top w:val="single" w:sz="2" w:space="0" w:color="000001"/>
+              <w:left w:val="single" w:sz="2" w:space="0" w:color="000001"/>
+              <w:bottom w:val="single" w:sz="2" w:space="0" w:color="000001"/>
+              <w:insideH w:val="single" w:sz="2" w:space="0" w:color="000001"/>
             </w:tcBorders>
             <w:shd w:fill="auto" w:val="clear"/>
             <w:tcMar>
-              <w:left w:w="54" w:type="dxa"/>
+              <w:left w:w="48" w:type="dxa"/>
             </w:tcMar>
           </w:tcPr>
           <w:p>
@@ -1707,17 +2040,16 @@
         </w:tc>
         <w:tc>
           <w:tcPr>
-            <w:tcW w:w="3213" w:type="dxa"/>
+            <w:tcW w:w="2410" w:type="dxa"/>
             <w:tcBorders>
-              <w:left w:val="single" w:sz="2" w:space="0" w:color="000000"/>
-              <w:bottom w:val="single" w:sz="2" w:space="0" w:color="000000"/>
-              <w:right w:val="single" w:sz="2" w:space="0" w:color="000000"/>
-              <w:insideH w:val="single" w:sz="2" w:space="0" w:color="000000"/>
-              <w:insideV w:val="single" w:sz="2" w:space="0" w:color="000000"/>
+              <w:top w:val="single" w:sz="2" w:space="0" w:color="000001"/>
+              <w:left w:val="single" w:sz="2" w:space="0" w:color="000001"/>
+              <w:bottom w:val="single" w:sz="2" w:space="0" w:color="000001"/>
+              <w:insideH w:val="single" w:sz="2" w:space="0" w:color="000001"/>
             </w:tcBorders>
             <w:shd w:fill="auto" w:val="clear"/>
             <w:tcMar>
-              <w:left w:w="54" w:type="dxa"/>
+              <w:left w:w="48" w:type="dxa"/>
             </w:tcMar>
           </w:tcPr>
           <w:p>
@@ -1731,20 +2063,47 @@
             </w:r>
           </w:p>
         </w:tc>
+        <w:tc>
+          <w:tcPr>
+            <w:tcW w:w="2408" w:type="dxa"/>
+            <w:tcBorders>
+              <w:top w:val="single" w:sz="2" w:space="0" w:color="000001"/>
+              <w:left w:val="single" w:sz="2" w:space="0" w:color="000001"/>
+              <w:bottom w:val="single" w:sz="2" w:space="0" w:color="000001"/>
+              <w:right w:val="single" w:sz="2" w:space="0" w:color="000001"/>
+              <w:insideH w:val="single" w:sz="2" w:space="0" w:color="000001"/>
+              <w:insideV w:val="single" w:sz="2" w:space="0" w:color="000001"/>
+            </w:tcBorders>
+            <w:shd w:fill="auto" w:val="clear"/>
+            <w:tcMar>
+              <w:left w:w="48" w:type="dxa"/>
+            </w:tcMar>
+          </w:tcPr>
+          <w:p>
+            <w:pPr>
+              <w:pStyle w:val="TableContents"/>
+              <w:rPr/>
+            </w:pPr>
+            <w:r>
+              <w:rPr/>
+            </w:r>
+          </w:p>
+        </w:tc>
       </w:tr>
       <w:tr>
         <w:trPr/>
         <w:tc>
           <w:tcPr>
-            <w:tcW w:w="3212" w:type="dxa"/>
+            <w:tcW w:w="2409" w:type="dxa"/>
             <w:tcBorders>
-              <w:left w:val="single" w:sz="2" w:space="0" w:color="000000"/>
-              <w:bottom w:val="single" w:sz="2" w:space="0" w:color="000000"/>
-              <w:insideH w:val="single" w:sz="2" w:space="0" w:color="000000"/>
+              <w:top w:val="single" w:sz="2" w:space="0" w:color="000001"/>
+              <w:left w:val="single" w:sz="2" w:space="0" w:color="000001"/>
+              <w:bottom w:val="single" w:sz="2" w:space="0" w:color="000001"/>
+              <w:insideH w:val="single" w:sz="2" w:space="0" w:color="000001"/>
             </w:tcBorders>
             <w:shd w:fill="auto" w:val="clear"/>
             <w:tcMar>
-              <w:left w:w="54" w:type="dxa"/>
+              <w:left w:w="48" w:type="dxa"/>
             </w:tcMar>
           </w:tcPr>
           <w:p>
@@ -1771,15 +2130,16 @@
         </w:tc>
         <w:tc>
           <w:tcPr>
-            <w:tcW w:w="3213" w:type="dxa"/>
+            <w:tcW w:w="2410" w:type="dxa"/>
             <w:tcBorders>
-              <w:left w:val="single" w:sz="2" w:space="0" w:color="000000"/>
-              <w:bottom w:val="single" w:sz="2" w:space="0" w:color="000000"/>
-              <w:insideH w:val="single" w:sz="2" w:space="0" w:color="000000"/>
+              <w:top w:val="single" w:sz="2" w:space="0" w:color="000001"/>
+              <w:left w:val="single" w:sz="2" w:space="0" w:color="000001"/>
+              <w:bottom w:val="single" w:sz="2" w:space="0" w:color="000001"/>
+              <w:insideH w:val="single" w:sz="2" w:space="0" w:color="000001"/>
             </w:tcBorders>
             <w:shd w:fill="auto" w:val="clear"/>
             <w:tcMar>
-              <w:left w:w="54" w:type="dxa"/>
+              <w:left w:w="48" w:type="dxa"/>
             </w:tcMar>
           </w:tcPr>
           <w:p>
@@ -1806,17 +2166,16 @@
         </w:tc>
         <w:tc>
           <w:tcPr>
-            <w:tcW w:w="3213" w:type="dxa"/>
+            <w:tcW w:w="2410" w:type="dxa"/>
             <w:tcBorders>
-              <w:left w:val="single" w:sz="2" w:space="0" w:color="000000"/>
-              <w:bottom w:val="single" w:sz="2" w:space="0" w:color="000000"/>
-              <w:right w:val="single" w:sz="2" w:space="0" w:color="000000"/>
-              <w:insideH w:val="single" w:sz="2" w:space="0" w:color="000000"/>
-              <w:insideV w:val="single" w:sz="2" w:space="0" w:color="000000"/>
+              <w:top w:val="single" w:sz="2" w:space="0" w:color="000001"/>
+              <w:left w:val="single" w:sz="2" w:space="0" w:color="000001"/>
+              <w:bottom w:val="single" w:sz="2" w:space="0" w:color="000001"/>
+              <w:insideH w:val="single" w:sz="2" w:space="0" w:color="000001"/>
             </w:tcBorders>
             <w:shd w:fill="auto" w:val="clear"/>
             <w:tcMar>
-              <w:left w:w="54" w:type="dxa"/>
+              <w:left w:w="48" w:type="dxa"/>
             </w:tcMar>
           </w:tcPr>
           <w:p>
@@ -1830,20 +2189,48 @@
             </w:r>
           </w:p>
         </w:tc>
+        <w:tc>
+          <w:tcPr>
+            <w:tcW w:w="2408" w:type="dxa"/>
+            <w:tcBorders>
+              <w:top w:val="single" w:sz="2" w:space="0" w:color="000001"/>
+              <w:left w:val="single" w:sz="2" w:space="0" w:color="000001"/>
+              <w:bottom w:val="single" w:sz="2" w:space="0" w:color="000001"/>
+              <w:right w:val="single" w:sz="2" w:space="0" w:color="000001"/>
+              <w:insideH w:val="single" w:sz="2" w:space="0" w:color="000001"/>
+              <w:insideV w:val="single" w:sz="2" w:space="0" w:color="000001"/>
+            </w:tcBorders>
+            <w:shd w:fill="auto" w:val="clear"/>
+            <w:tcMar>
+              <w:left w:w="48" w:type="dxa"/>
+            </w:tcMar>
+          </w:tcPr>
+          <w:p>
+            <w:pPr>
+              <w:pStyle w:val="TableContents"/>
+              <w:rPr/>
+            </w:pPr>
+            <w:r>
+              <w:rPr/>
+              <w:t>0.94</w:t>
+            </w:r>
+          </w:p>
+        </w:tc>
       </w:tr>
       <w:tr>
         <w:trPr/>
         <w:tc>
           <w:tcPr>
-            <w:tcW w:w="3212" w:type="dxa"/>
+            <w:tcW w:w="2409" w:type="dxa"/>
             <w:tcBorders>
-              <w:left w:val="single" w:sz="2" w:space="0" w:color="000000"/>
-              <w:bottom w:val="single" w:sz="2" w:space="0" w:color="000000"/>
-              <w:insideH w:val="single" w:sz="2" w:space="0" w:color="000000"/>
+              <w:top w:val="single" w:sz="2" w:space="0" w:color="000001"/>
+              <w:left w:val="single" w:sz="2" w:space="0" w:color="000001"/>
+              <w:bottom w:val="single" w:sz="2" w:space="0" w:color="000001"/>
+              <w:insideH w:val="single" w:sz="2" w:space="0" w:color="000001"/>
             </w:tcBorders>
             <w:shd w:fill="auto" w:val="clear"/>
             <w:tcMar>
-              <w:left w:w="54" w:type="dxa"/>
+              <w:left w:w="48" w:type="dxa"/>
             </w:tcMar>
           </w:tcPr>
           <w:p>
@@ -1872,15 +2259,16 @@
         </w:tc>
         <w:tc>
           <w:tcPr>
-            <w:tcW w:w="3213" w:type="dxa"/>
+            <w:tcW w:w="2410" w:type="dxa"/>
             <w:tcBorders>
-              <w:left w:val="single" w:sz="2" w:space="0" w:color="000000"/>
-              <w:bottom w:val="single" w:sz="2" w:space="0" w:color="000000"/>
-              <w:insideH w:val="single" w:sz="2" w:space="0" w:color="000000"/>
+              <w:top w:val="single" w:sz="2" w:space="0" w:color="000001"/>
+              <w:left w:val="single" w:sz="2" w:space="0" w:color="000001"/>
+              <w:bottom w:val="single" w:sz="2" w:space="0" w:color="000001"/>
+              <w:insideH w:val="single" w:sz="2" w:space="0" w:color="000001"/>
             </w:tcBorders>
             <w:shd w:fill="auto" w:val="clear"/>
             <w:tcMar>
-              <w:left w:w="54" w:type="dxa"/>
+              <w:left w:w="48" w:type="dxa"/>
             </w:tcMar>
           </w:tcPr>
           <w:p>
@@ -1909,17 +2297,16 @@
         </w:tc>
         <w:tc>
           <w:tcPr>
-            <w:tcW w:w="3213" w:type="dxa"/>
+            <w:tcW w:w="2410" w:type="dxa"/>
             <w:tcBorders>
-              <w:left w:val="single" w:sz="2" w:space="0" w:color="000000"/>
-              <w:bottom w:val="single" w:sz="2" w:space="0" w:color="000000"/>
-              <w:right w:val="single" w:sz="2" w:space="0" w:color="000000"/>
-              <w:insideH w:val="single" w:sz="2" w:space="0" w:color="000000"/>
-              <w:insideV w:val="single" w:sz="2" w:space="0" w:color="000000"/>
+              <w:top w:val="single" w:sz="2" w:space="0" w:color="000001"/>
+              <w:left w:val="single" w:sz="2" w:space="0" w:color="000001"/>
+              <w:bottom w:val="single" w:sz="2" w:space="0" w:color="000001"/>
+              <w:insideH w:val="single" w:sz="2" w:space="0" w:color="000001"/>
             </w:tcBorders>
             <w:shd w:fill="auto" w:val="clear"/>
             <w:tcMar>
-              <w:left w:w="54" w:type="dxa"/>
+              <w:left w:w="48" w:type="dxa"/>
             </w:tcMar>
           </w:tcPr>
           <w:p>
@@ -1937,20 +2324,47 @@
             </w:r>
           </w:p>
         </w:tc>
+        <w:tc>
+          <w:tcPr>
+            <w:tcW w:w="2408" w:type="dxa"/>
+            <w:tcBorders>
+              <w:top w:val="single" w:sz="2" w:space="0" w:color="000001"/>
+              <w:left w:val="single" w:sz="2" w:space="0" w:color="000001"/>
+              <w:bottom w:val="single" w:sz="2" w:space="0" w:color="000001"/>
+              <w:right w:val="single" w:sz="2" w:space="0" w:color="000001"/>
+              <w:insideH w:val="single" w:sz="2" w:space="0" w:color="000001"/>
+              <w:insideV w:val="single" w:sz="2" w:space="0" w:color="000001"/>
+            </w:tcBorders>
+            <w:shd w:fill="auto" w:val="clear"/>
+            <w:tcMar>
+              <w:left w:w="48" w:type="dxa"/>
+            </w:tcMar>
+          </w:tcPr>
+          <w:p>
+            <w:pPr>
+              <w:pStyle w:val="TableContents"/>
+              <w:rPr/>
+            </w:pPr>
+            <w:r>
+              <w:rPr/>
+            </w:r>
+          </w:p>
+        </w:tc>
       </w:tr>
       <w:tr>
         <w:trPr/>
         <w:tc>
           <w:tcPr>
-            <w:tcW w:w="3212" w:type="dxa"/>
+            <w:tcW w:w="2409" w:type="dxa"/>
             <w:tcBorders>
-              <w:left w:val="single" w:sz="2" w:space="0" w:color="000000"/>
-              <w:bottom w:val="single" w:sz="2" w:space="0" w:color="000000"/>
-              <w:insideH w:val="single" w:sz="2" w:space="0" w:color="000000"/>
+              <w:top w:val="single" w:sz="2" w:space="0" w:color="000001"/>
+              <w:left w:val="single" w:sz="2" w:space="0" w:color="000001"/>
+              <w:bottom w:val="single" w:sz="2" w:space="0" w:color="000001"/>
+              <w:insideH w:val="single" w:sz="2" w:space="0" w:color="000001"/>
             </w:tcBorders>
             <w:shd w:fill="auto" w:val="clear"/>
             <w:tcMar>
-              <w:left w:w="54" w:type="dxa"/>
+              <w:left w:w="48" w:type="dxa"/>
             </w:tcMar>
           </w:tcPr>
           <w:p>
@@ -1979,15 +2393,16 @@
         </w:tc>
         <w:tc>
           <w:tcPr>
-            <w:tcW w:w="3213" w:type="dxa"/>
+            <w:tcW w:w="2410" w:type="dxa"/>
             <w:tcBorders>
-              <w:left w:val="single" w:sz="2" w:space="0" w:color="000000"/>
-              <w:bottom w:val="single" w:sz="2" w:space="0" w:color="000000"/>
-              <w:insideH w:val="single" w:sz="2" w:space="0" w:color="000000"/>
+              <w:top w:val="single" w:sz="2" w:space="0" w:color="000001"/>
+              <w:left w:val="single" w:sz="2" w:space="0" w:color="000001"/>
+              <w:bottom w:val="single" w:sz="2" w:space="0" w:color="000001"/>
+              <w:insideH w:val="single" w:sz="2" w:space="0" w:color="000001"/>
             </w:tcBorders>
             <w:shd w:fill="auto" w:val="clear"/>
             <w:tcMar>
-              <w:left w:w="54" w:type="dxa"/>
+              <w:left w:w="48" w:type="dxa"/>
             </w:tcMar>
           </w:tcPr>
           <w:p>
@@ -2016,17 +2431,16 @@
         </w:tc>
         <w:tc>
           <w:tcPr>
-            <w:tcW w:w="3213" w:type="dxa"/>
+            <w:tcW w:w="2410" w:type="dxa"/>
             <w:tcBorders>
-              <w:left w:val="single" w:sz="2" w:space="0" w:color="000000"/>
-              <w:bottom w:val="single" w:sz="2" w:space="0" w:color="000000"/>
-              <w:right w:val="single" w:sz="2" w:space="0" w:color="000000"/>
-              <w:insideH w:val="single" w:sz="2" w:space="0" w:color="000000"/>
-              <w:insideV w:val="single" w:sz="2" w:space="0" w:color="000000"/>
+              <w:top w:val="single" w:sz="2" w:space="0" w:color="000001"/>
+              <w:left w:val="single" w:sz="2" w:space="0" w:color="000001"/>
+              <w:bottom w:val="single" w:sz="2" w:space="0" w:color="000001"/>
+              <w:insideH w:val="single" w:sz="2" w:space="0" w:color="000001"/>
             </w:tcBorders>
             <w:shd w:fill="auto" w:val="clear"/>
             <w:tcMar>
-              <w:left w:w="54" w:type="dxa"/>
+              <w:left w:w="48" w:type="dxa"/>
             </w:tcMar>
           </w:tcPr>
           <w:p>
@@ -2044,20 +2458,47 @@
             </w:r>
           </w:p>
         </w:tc>
+        <w:tc>
+          <w:tcPr>
+            <w:tcW w:w="2408" w:type="dxa"/>
+            <w:tcBorders>
+              <w:top w:val="single" w:sz="2" w:space="0" w:color="000001"/>
+              <w:left w:val="single" w:sz="2" w:space="0" w:color="000001"/>
+              <w:bottom w:val="single" w:sz="2" w:space="0" w:color="000001"/>
+              <w:right w:val="single" w:sz="2" w:space="0" w:color="000001"/>
+              <w:insideH w:val="single" w:sz="2" w:space="0" w:color="000001"/>
+              <w:insideV w:val="single" w:sz="2" w:space="0" w:color="000001"/>
+            </w:tcBorders>
+            <w:shd w:fill="auto" w:val="clear"/>
+            <w:tcMar>
+              <w:left w:w="48" w:type="dxa"/>
+            </w:tcMar>
+          </w:tcPr>
+          <w:p>
+            <w:pPr>
+              <w:pStyle w:val="TableContents"/>
+              <w:rPr/>
+            </w:pPr>
+            <w:r>
+              <w:rPr/>
+            </w:r>
+          </w:p>
+        </w:tc>
       </w:tr>
       <w:tr>
         <w:trPr/>
         <w:tc>
           <w:tcPr>
-            <w:tcW w:w="3212" w:type="dxa"/>
+            <w:tcW w:w="2409" w:type="dxa"/>
             <w:tcBorders>
-              <w:left w:val="single" w:sz="2" w:space="0" w:color="000000"/>
-              <w:bottom w:val="single" w:sz="2" w:space="0" w:color="000000"/>
-              <w:insideH w:val="single" w:sz="2" w:space="0" w:color="000000"/>
+              <w:top w:val="single" w:sz="2" w:space="0" w:color="000001"/>
+              <w:left w:val="single" w:sz="2" w:space="0" w:color="000001"/>
+              <w:bottom w:val="single" w:sz="2" w:space="0" w:color="000001"/>
+              <w:insideH w:val="single" w:sz="2" w:space="0" w:color="000001"/>
             </w:tcBorders>
             <w:shd w:fill="auto" w:val="clear"/>
             <w:tcMar>
-              <w:left w:w="54" w:type="dxa"/>
+              <w:left w:w="48" w:type="dxa"/>
             </w:tcMar>
           </w:tcPr>
           <w:p>
@@ -2084,15 +2525,16 @@
         </w:tc>
         <w:tc>
           <w:tcPr>
-            <w:tcW w:w="3213" w:type="dxa"/>
+            <w:tcW w:w="2410" w:type="dxa"/>
             <w:tcBorders>
-              <w:left w:val="single" w:sz="2" w:space="0" w:color="000000"/>
-              <w:bottom w:val="single" w:sz="2" w:space="0" w:color="000000"/>
-              <w:insideH w:val="single" w:sz="2" w:space="0" w:color="000000"/>
+              <w:top w:val="single" w:sz="2" w:space="0" w:color="000001"/>
+              <w:left w:val="single" w:sz="2" w:space="0" w:color="000001"/>
+              <w:bottom w:val="single" w:sz="2" w:space="0" w:color="000001"/>
+              <w:insideH w:val="single" w:sz="2" w:space="0" w:color="000001"/>
             </w:tcBorders>
             <w:shd w:fill="auto" w:val="clear"/>
             <w:tcMar>
-              <w:left w:w="54" w:type="dxa"/>
+              <w:left w:w="48" w:type="dxa"/>
             </w:tcMar>
           </w:tcPr>
           <w:p>
@@ -2119,17 +2561,16 @@
         </w:tc>
         <w:tc>
           <w:tcPr>
-            <w:tcW w:w="3213" w:type="dxa"/>
+            <w:tcW w:w="2410" w:type="dxa"/>
             <w:tcBorders>
-              <w:left w:val="single" w:sz="2" w:space="0" w:color="000000"/>
-              <w:bottom w:val="single" w:sz="2" w:space="0" w:color="000000"/>
-              <w:right w:val="single" w:sz="2" w:space="0" w:color="000000"/>
-              <w:insideH w:val="single" w:sz="2" w:space="0" w:color="000000"/>
-              <w:insideV w:val="single" w:sz="2" w:space="0" w:color="000000"/>
+              <w:top w:val="single" w:sz="2" w:space="0" w:color="000001"/>
+              <w:left w:val="single" w:sz="2" w:space="0" w:color="000001"/>
+              <w:bottom w:val="single" w:sz="2" w:space="0" w:color="000001"/>
+              <w:insideH w:val="single" w:sz="2" w:space="0" w:color="000001"/>
             </w:tcBorders>
             <w:shd w:fill="auto" w:val="clear"/>
             <w:tcMar>
-              <w:left w:w="54" w:type="dxa"/>
+              <w:left w:w="48" w:type="dxa"/>
             </w:tcMar>
           </w:tcPr>
           <w:p>
@@ -2143,20 +2584,47 @@
             </w:r>
           </w:p>
         </w:tc>
+        <w:tc>
+          <w:tcPr>
+            <w:tcW w:w="2408" w:type="dxa"/>
+            <w:tcBorders>
+              <w:top w:val="single" w:sz="2" w:space="0" w:color="000001"/>
+              <w:left w:val="single" w:sz="2" w:space="0" w:color="000001"/>
+              <w:bottom w:val="single" w:sz="2" w:space="0" w:color="000001"/>
+              <w:right w:val="single" w:sz="2" w:space="0" w:color="000001"/>
+              <w:insideH w:val="single" w:sz="2" w:space="0" w:color="000001"/>
+              <w:insideV w:val="single" w:sz="2" w:space="0" w:color="000001"/>
+            </w:tcBorders>
+            <w:shd w:fill="auto" w:val="clear"/>
+            <w:tcMar>
+              <w:left w:w="48" w:type="dxa"/>
+            </w:tcMar>
+          </w:tcPr>
+          <w:p>
+            <w:pPr>
+              <w:pStyle w:val="TableContents"/>
+              <w:rPr/>
+            </w:pPr>
+            <w:r>
+              <w:rPr/>
+            </w:r>
+          </w:p>
+        </w:tc>
       </w:tr>
       <w:tr>
         <w:trPr/>
         <w:tc>
           <w:tcPr>
-            <w:tcW w:w="3212" w:type="dxa"/>
+            <w:tcW w:w="2409" w:type="dxa"/>
             <w:tcBorders>
-              <w:left w:val="single" w:sz="2" w:space="0" w:color="000000"/>
-              <w:bottom w:val="single" w:sz="2" w:space="0" w:color="000000"/>
-              <w:insideH w:val="single" w:sz="2" w:space="0" w:color="000000"/>
+              <w:top w:val="single" w:sz="2" w:space="0" w:color="000001"/>
+              <w:left w:val="single" w:sz="2" w:space="0" w:color="000001"/>
+              <w:bottom w:val="single" w:sz="2" w:space="0" w:color="000001"/>
+              <w:insideH w:val="single" w:sz="2" w:space="0" w:color="000001"/>
             </w:tcBorders>
             <w:shd w:fill="auto" w:val="clear"/>
             <w:tcMar>
-              <w:left w:w="54" w:type="dxa"/>
+              <w:left w:w="48" w:type="dxa"/>
             </w:tcMar>
           </w:tcPr>
           <w:p>
@@ -2183,15 +2651,16 @@
         </w:tc>
         <w:tc>
           <w:tcPr>
-            <w:tcW w:w="3213" w:type="dxa"/>
+            <w:tcW w:w="2410" w:type="dxa"/>
             <w:tcBorders>
-              <w:left w:val="single" w:sz="2" w:space="0" w:color="000000"/>
-              <w:bottom w:val="single" w:sz="2" w:space="0" w:color="000000"/>
-              <w:insideH w:val="single" w:sz="2" w:space="0" w:color="000000"/>
+              <w:top w:val="single" w:sz="2" w:space="0" w:color="000001"/>
+              <w:left w:val="single" w:sz="2" w:space="0" w:color="000001"/>
+              <w:bottom w:val="single" w:sz="2" w:space="0" w:color="000001"/>
+              <w:insideH w:val="single" w:sz="2" w:space="0" w:color="000001"/>
             </w:tcBorders>
             <w:shd w:fill="auto" w:val="clear"/>
             <w:tcMar>
-              <w:left w:w="54" w:type="dxa"/>
+              <w:left w:w="48" w:type="dxa"/>
             </w:tcMar>
           </w:tcPr>
           <w:p>
@@ -2218,17 +2687,16 @@
         </w:tc>
         <w:tc>
           <w:tcPr>
-            <w:tcW w:w="3213" w:type="dxa"/>
+            <w:tcW w:w="2410" w:type="dxa"/>
             <w:tcBorders>
-              <w:left w:val="single" w:sz="2" w:space="0" w:color="000000"/>
-              <w:bottom w:val="single" w:sz="2" w:space="0" w:color="000000"/>
-              <w:right w:val="single" w:sz="2" w:space="0" w:color="000000"/>
-              <w:insideH w:val="single" w:sz="2" w:space="0" w:color="000000"/>
-              <w:insideV w:val="single" w:sz="2" w:space="0" w:color="000000"/>
+              <w:top w:val="single" w:sz="2" w:space="0" w:color="000001"/>
+              <w:left w:val="single" w:sz="2" w:space="0" w:color="000001"/>
+              <w:bottom w:val="single" w:sz="2" w:space="0" w:color="000001"/>
+              <w:insideH w:val="single" w:sz="2" w:space="0" w:color="000001"/>
             </w:tcBorders>
             <w:shd w:fill="auto" w:val="clear"/>
             <w:tcMar>
-              <w:left w:w="54" w:type="dxa"/>
+              <w:left w:w="48" w:type="dxa"/>
             </w:tcMar>
           </w:tcPr>
           <w:p>
@@ -2242,20 +2710,47 @@
             </w:r>
           </w:p>
         </w:tc>
+        <w:tc>
+          <w:tcPr>
+            <w:tcW w:w="2408" w:type="dxa"/>
+            <w:tcBorders>
+              <w:top w:val="single" w:sz="2" w:space="0" w:color="000001"/>
+              <w:left w:val="single" w:sz="2" w:space="0" w:color="000001"/>
+              <w:bottom w:val="single" w:sz="2" w:space="0" w:color="000001"/>
+              <w:right w:val="single" w:sz="2" w:space="0" w:color="000001"/>
+              <w:insideH w:val="single" w:sz="2" w:space="0" w:color="000001"/>
+              <w:insideV w:val="single" w:sz="2" w:space="0" w:color="000001"/>
+            </w:tcBorders>
+            <w:shd w:fill="auto" w:val="clear"/>
+            <w:tcMar>
+              <w:left w:w="48" w:type="dxa"/>
+            </w:tcMar>
+          </w:tcPr>
+          <w:p>
+            <w:pPr>
+              <w:pStyle w:val="TableContents"/>
+              <w:rPr/>
+            </w:pPr>
+            <w:r>
+              <w:rPr/>
+            </w:r>
+          </w:p>
+        </w:tc>
       </w:tr>
       <w:tr>
         <w:trPr/>
         <w:tc>
           <w:tcPr>
-            <w:tcW w:w="3212" w:type="dxa"/>
+            <w:tcW w:w="2409" w:type="dxa"/>
             <w:tcBorders>
-              <w:left w:val="single" w:sz="2" w:space="0" w:color="000000"/>
-              <w:bottom w:val="single" w:sz="2" w:space="0" w:color="000000"/>
-              <w:insideH w:val="single" w:sz="2" w:space="0" w:color="000000"/>
+              <w:top w:val="single" w:sz="2" w:space="0" w:color="000001"/>
+              <w:left w:val="single" w:sz="2" w:space="0" w:color="000001"/>
+              <w:bottom w:val="single" w:sz="2" w:space="0" w:color="000001"/>
+              <w:insideH w:val="single" w:sz="2" w:space="0" w:color="000001"/>
             </w:tcBorders>
             <w:shd w:fill="auto" w:val="clear"/>
             <w:tcMar>
-              <w:left w:w="54" w:type="dxa"/>
+              <w:left w:w="48" w:type="dxa"/>
             </w:tcMar>
           </w:tcPr>
           <w:p>
@@ -2293,15 +2788,16 @@
         </w:tc>
         <w:tc>
           <w:tcPr>
-            <w:tcW w:w="3213" w:type="dxa"/>
+            <w:tcW w:w="2410" w:type="dxa"/>
             <w:tcBorders>
-              <w:left w:val="single" w:sz="2" w:space="0" w:color="000000"/>
-              <w:bottom w:val="single" w:sz="2" w:space="0" w:color="000000"/>
-              <w:insideH w:val="single" w:sz="2" w:space="0" w:color="000000"/>
+              <w:top w:val="single" w:sz="2" w:space="0" w:color="000001"/>
+              <w:left w:val="single" w:sz="2" w:space="0" w:color="000001"/>
+              <w:bottom w:val="single" w:sz="2" w:space="0" w:color="000001"/>
+              <w:insideH w:val="single" w:sz="2" w:space="0" w:color="000001"/>
             </w:tcBorders>
             <w:shd w:fill="auto" w:val="clear"/>
             <w:tcMar>
-              <w:left w:w="54" w:type="dxa"/>
+              <w:left w:w="48" w:type="dxa"/>
             </w:tcMar>
           </w:tcPr>
           <w:p>
@@ -2328,17 +2824,16 @@
         </w:tc>
         <w:tc>
           <w:tcPr>
-            <w:tcW w:w="3213" w:type="dxa"/>
+            <w:tcW w:w="2410" w:type="dxa"/>
             <w:tcBorders>
-              <w:left w:val="single" w:sz="2" w:space="0" w:color="000000"/>
-              <w:bottom w:val="single" w:sz="2" w:space="0" w:color="000000"/>
-              <w:right w:val="single" w:sz="2" w:space="0" w:color="000000"/>
-              <w:insideH w:val="single" w:sz="2" w:space="0" w:color="000000"/>
-              <w:insideV w:val="single" w:sz="2" w:space="0" w:color="000000"/>
+              <w:top w:val="single" w:sz="2" w:space="0" w:color="000001"/>
+              <w:left w:val="single" w:sz="2" w:space="0" w:color="000001"/>
+              <w:bottom w:val="single" w:sz="2" w:space="0" w:color="000001"/>
+              <w:insideH w:val="single" w:sz="2" w:space="0" w:color="000001"/>
             </w:tcBorders>
             <w:shd w:fill="auto" w:val="clear"/>
             <w:tcMar>
-              <w:left w:w="54" w:type="dxa"/>
+              <w:left w:w="48" w:type="dxa"/>
             </w:tcMar>
           </w:tcPr>
           <w:p>
@@ -2352,20 +2847,47 @@
             </w:r>
           </w:p>
         </w:tc>
+        <w:tc>
+          <w:tcPr>
+            <w:tcW w:w="2408" w:type="dxa"/>
+            <w:tcBorders>
+              <w:top w:val="single" w:sz="2" w:space="0" w:color="000001"/>
+              <w:left w:val="single" w:sz="2" w:space="0" w:color="000001"/>
+              <w:bottom w:val="single" w:sz="2" w:space="0" w:color="000001"/>
+              <w:right w:val="single" w:sz="2" w:space="0" w:color="000001"/>
+              <w:insideH w:val="single" w:sz="2" w:space="0" w:color="000001"/>
+              <w:insideV w:val="single" w:sz="2" w:space="0" w:color="000001"/>
+            </w:tcBorders>
+            <w:shd w:fill="auto" w:val="clear"/>
+            <w:tcMar>
+              <w:left w:w="48" w:type="dxa"/>
+            </w:tcMar>
+          </w:tcPr>
+          <w:p>
+            <w:pPr>
+              <w:pStyle w:val="TableContents"/>
+              <w:rPr/>
+            </w:pPr>
+            <w:r>
+              <w:rPr/>
+            </w:r>
+          </w:p>
+        </w:tc>
       </w:tr>
       <w:tr>
         <w:trPr/>
         <w:tc>
           <w:tcPr>
-            <w:tcW w:w="3212" w:type="dxa"/>
+            <w:tcW w:w="2409" w:type="dxa"/>
             <w:tcBorders>
-              <w:left w:val="single" w:sz="2" w:space="0" w:color="000000"/>
-              <w:bottom w:val="single" w:sz="2" w:space="0" w:color="000000"/>
-              <w:insideH w:val="single" w:sz="2" w:space="0" w:color="000000"/>
+              <w:top w:val="single" w:sz="2" w:space="0" w:color="000001"/>
+              <w:left w:val="single" w:sz="2" w:space="0" w:color="000001"/>
+              <w:bottom w:val="single" w:sz="2" w:space="0" w:color="000001"/>
+              <w:insideH w:val="single" w:sz="2" w:space="0" w:color="000001"/>
             </w:tcBorders>
             <w:shd w:fill="auto" w:val="clear"/>
             <w:tcMar>
-              <w:left w:w="54" w:type="dxa"/>
+              <w:left w:w="48" w:type="dxa"/>
             </w:tcMar>
           </w:tcPr>
           <w:p>
@@ -2394,15 +2916,16 @@
         </w:tc>
         <w:tc>
           <w:tcPr>
-            <w:tcW w:w="3213" w:type="dxa"/>
+            <w:tcW w:w="2410" w:type="dxa"/>
             <w:tcBorders>
-              <w:left w:val="single" w:sz="2" w:space="0" w:color="000000"/>
-              <w:bottom w:val="single" w:sz="2" w:space="0" w:color="000000"/>
-              <w:insideH w:val="single" w:sz="2" w:space="0" w:color="000000"/>
+              <w:top w:val="single" w:sz="2" w:space="0" w:color="000001"/>
+              <w:left w:val="single" w:sz="2" w:space="0" w:color="000001"/>
+              <w:bottom w:val="single" w:sz="2" w:space="0" w:color="000001"/>
+              <w:insideH w:val="single" w:sz="2" w:space="0" w:color="000001"/>
             </w:tcBorders>
             <w:shd w:fill="auto" w:val="clear"/>
             <w:tcMar>
-              <w:left w:w="54" w:type="dxa"/>
+              <w:left w:w="48" w:type="dxa"/>
             </w:tcMar>
           </w:tcPr>
           <w:p>
@@ -2436,17 +2959,16 @@
         </w:tc>
         <w:tc>
           <w:tcPr>
-            <w:tcW w:w="3213" w:type="dxa"/>
+            <w:tcW w:w="2410" w:type="dxa"/>
             <w:tcBorders>
-              <w:left w:val="single" w:sz="2" w:space="0" w:color="000000"/>
-              <w:bottom w:val="single" w:sz="2" w:space="0" w:color="000000"/>
-              <w:right w:val="single" w:sz="2" w:space="0" w:color="000000"/>
-              <w:insideH w:val="single" w:sz="2" w:space="0" w:color="000000"/>
-              <w:insideV w:val="single" w:sz="2" w:space="0" w:color="000000"/>
+              <w:top w:val="single" w:sz="2" w:space="0" w:color="000001"/>
+              <w:left w:val="single" w:sz="2" w:space="0" w:color="000001"/>
+              <w:bottom w:val="single" w:sz="2" w:space="0" w:color="000001"/>
+              <w:insideH w:val="single" w:sz="2" w:space="0" w:color="000001"/>
             </w:tcBorders>
             <w:shd w:fill="auto" w:val="clear"/>
             <w:tcMar>
-              <w:left w:w="54" w:type="dxa"/>
+              <w:left w:w="48" w:type="dxa"/>
             </w:tcMar>
           </w:tcPr>
           <w:p>
@@ -2464,20 +2986,47 @@
             </w:r>
           </w:p>
         </w:tc>
+        <w:tc>
+          <w:tcPr>
+            <w:tcW w:w="2408" w:type="dxa"/>
+            <w:tcBorders>
+              <w:top w:val="single" w:sz="2" w:space="0" w:color="000001"/>
+              <w:left w:val="single" w:sz="2" w:space="0" w:color="000001"/>
+              <w:bottom w:val="single" w:sz="2" w:space="0" w:color="000001"/>
+              <w:right w:val="single" w:sz="2" w:space="0" w:color="000001"/>
+              <w:insideH w:val="single" w:sz="2" w:space="0" w:color="000001"/>
+              <w:insideV w:val="single" w:sz="2" w:space="0" w:color="000001"/>
+            </w:tcBorders>
+            <w:shd w:fill="auto" w:val="clear"/>
+            <w:tcMar>
+              <w:left w:w="48" w:type="dxa"/>
+            </w:tcMar>
+          </w:tcPr>
+          <w:p>
+            <w:pPr>
+              <w:pStyle w:val="TableContents"/>
+              <w:rPr/>
+            </w:pPr>
+            <w:r>
+              <w:rPr/>
+            </w:r>
+          </w:p>
+        </w:tc>
       </w:tr>
       <w:tr>
         <w:trPr/>
         <w:tc>
           <w:tcPr>
-            <w:tcW w:w="3212" w:type="dxa"/>
+            <w:tcW w:w="2409" w:type="dxa"/>
             <w:tcBorders>
-              <w:left w:val="single" w:sz="2" w:space="0" w:color="000000"/>
-              <w:bottom w:val="single" w:sz="2" w:space="0" w:color="000000"/>
-              <w:insideH w:val="single" w:sz="2" w:space="0" w:color="000000"/>
+              <w:top w:val="single" w:sz="2" w:space="0" w:color="000001"/>
+              <w:left w:val="single" w:sz="2" w:space="0" w:color="000001"/>
+              <w:bottom w:val="single" w:sz="2" w:space="0" w:color="000001"/>
+              <w:insideH w:val="single" w:sz="2" w:space="0" w:color="000001"/>
             </w:tcBorders>
             <w:shd w:fill="auto" w:val="clear"/>
             <w:tcMar>
-              <w:left w:w="54" w:type="dxa"/>
+              <w:left w:w="48" w:type="dxa"/>
             </w:tcMar>
           </w:tcPr>
           <w:p>
@@ -2508,15 +3057,16 @@
         </w:tc>
         <w:tc>
           <w:tcPr>
-            <w:tcW w:w="3213" w:type="dxa"/>
+            <w:tcW w:w="2410" w:type="dxa"/>
             <w:tcBorders>
-              <w:left w:val="single" w:sz="2" w:space="0" w:color="000000"/>
-              <w:bottom w:val="single" w:sz="2" w:space="0" w:color="000000"/>
-              <w:insideH w:val="single" w:sz="2" w:space="0" w:color="000000"/>
+              <w:top w:val="single" w:sz="2" w:space="0" w:color="000001"/>
+              <w:left w:val="single" w:sz="2" w:space="0" w:color="000001"/>
+              <w:bottom w:val="single" w:sz="2" w:space="0" w:color="000001"/>
+              <w:insideH w:val="single" w:sz="2" w:space="0" w:color="000001"/>
             </w:tcBorders>
             <w:shd w:fill="auto" w:val="clear"/>
             <w:tcMar>
-              <w:left w:w="54" w:type="dxa"/>
+              <w:left w:w="48" w:type="dxa"/>
             </w:tcMar>
           </w:tcPr>
           <w:p>
@@ -2543,17 +3093,16 @@
         </w:tc>
         <w:tc>
           <w:tcPr>
-            <w:tcW w:w="3213" w:type="dxa"/>
+            <w:tcW w:w="2410" w:type="dxa"/>
             <w:tcBorders>
-              <w:left w:val="single" w:sz="2" w:space="0" w:color="000000"/>
-              <w:bottom w:val="single" w:sz="2" w:space="0" w:color="000000"/>
-              <w:right w:val="single" w:sz="2" w:space="0" w:color="000000"/>
-              <w:insideH w:val="single" w:sz="2" w:space="0" w:color="000000"/>
-              <w:insideV w:val="single" w:sz="2" w:space="0" w:color="000000"/>
+              <w:top w:val="single" w:sz="2" w:space="0" w:color="000001"/>
+              <w:left w:val="single" w:sz="2" w:space="0" w:color="000001"/>
+              <w:bottom w:val="single" w:sz="2" w:space="0" w:color="000001"/>
+              <w:insideH w:val="single" w:sz="2" w:space="0" w:color="000001"/>
             </w:tcBorders>
             <w:shd w:fill="auto" w:val="clear"/>
             <w:tcMar>
-              <w:left w:w="54" w:type="dxa"/>
+              <w:left w:w="48" w:type="dxa"/>
             </w:tcMar>
           </w:tcPr>
           <w:p>
@@ -2567,6 +3116,32 @@
             </w:r>
           </w:p>
         </w:tc>
+        <w:tc>
+          <w:tcPr>
+            <w:tcW w:w="2408" w:type="dxa"/>
+            <w:tcBorders>
+              <w:top w:val="single" w:sz="2" w:space="0" w:color="000001"/>
+              <w:left w:val="single" w:sz="2" w:space="0" w:color="000001"/>
+              <w:bottom w:val="single" w:sz="2" w:space="0" w:color="000001"/>
+              <w:right w:val="single" w:sz="2" w:space="0" w:color="000001"/>
+              <w:insideH w:val="single" w:sz="2" w:space="0" w:color="000001"/>
+              <w:insideV w:val="single" w:sz="2" w:space="0" w:color="000001"/>
+            </w:tcBorders>
+            <w:shd w:fill="auto" w:val="clear"/>
+            <w:tcMar>
+              <w:left w:w="48" w:type="dxa"/>
+            </w:tcMar>
+          </w:tcPr>
+          <w:p>
+            <w:pPr>
+              <w:pStyle w:val="TableContents"/>
+              <w:rPr/>
+            </w:pPr>
+            <w:r>
+              <w:rPr/>
+            </w:r>
+          </w:p>
+        </w:tc>
       </w:tr>
     </w:tbl>
     <w:p>
@@ -2607,18 +3182,22 @@
           <w:sz w:val="28"/>
           <w:szCs w:val="28"/>
         </w:rPr>
+        <w:t xml:space="preserve">-- </w:t>
+      </w:r>
+      <w:r>
+        <w:rPr>
+          <w:b w:val="false"/>
+          <w:bCs w:val="false"/>
+          <w:sz w:val="28"/>
+          <w:szCs w:val="28"/>
+        </w:rPr>
+        <w:t>After Removing Stop words</w:t>
       </w:r>
     </w:p>
     <w:p>
       <w:pPr>
         <w:pStyle w:val="PreformattedText"/>
-        <w:rPr>
-          <w:b w:val="false"/>
-          <w:b w:val="false"/>
-          <w:bCs w:val="false"/>
-          <w:sz w:val="28"/>
-          <w:szCs w:val="28"/>
-        </w:rPr>
+        <w:rPr/>
       </w:pPr>
       <w:r>
         <w:rPr>
@@ -2633,63 +3212,256 @@
     <w:p>
       <w:pPr>
         <w:pStyle w:val="PreformattedText"/>
-        <w:rPr>
-          <w:b w:val="false"/>
-          <w:b w:val="false"/>
-          <w:bCs w:val="false"/>
-          <w:sz w:val="28"/>
-          <w:szCs w:val="28"/>
-        </w:rPr>
-      </w:pPr>
-      <w:r>
-        <w:rPr>
-          <w:b w:val="false"/>
-          <w:bCs w:val="false"/>
-          <w:sz w:val="28"/>
-          <w:szCs w:val="28"/>
-        </w:rPr>
-      </w:r>
-    </w:p>
-    <w:p>
-      <w:pPr>
-        <w:pStyle w:val="Normal"/>
-        <w:rPr>
-          <w:sz w:val="28"/>
-          <w:szCs w:val="28"/>
-        </w:rPr>
-      </w:pPr>
-      <w:r>
-        <w:rPr>
-          <w:b/>
-          <w:bCs/>
-          <w:sz w:val="28"/>
-          <w:szCs w:val="28"/>
-        </w:rPr>
-        <w:t>5</w:t>
-      </w:r>
-      <w:r>
-        <w:rPr>
-          <w:b/>
-          <w:bCs/>
-          <w:sz w:val="28"/>
-          <w:szCs w:val="28"/>
-        </w:rPr>
-        <w:t>. Analyze the final results.</w:t>
-      </w:r>
-    </w:p>
-    <w:p>
-      <w:pPr>
-        <w:pStyle w:val="Normal"/>
-        <w:rPr>
-          <w:b/>
-          <w:b/>
-          <w:bCs/>
-        </w:rPr>
-      </w:pPr>
-      <w:r>
-        <w:rPr>
-          <w:sz w:val="28"/>
-          <w:szCs w:val="28"/>
+        <w:rPr/>
+      </w:pPr>
+      <w:r>
+        <w:rPr>
+          <w:b w:val="false"/>
+          <w:bCs w:val="false"/>
+          <w:sz w:val="28"/>
+          <w:szCs w:val="28"/>
+        </w:rPr>
+        <w:t xml:space="preserve">LOC_Event [('298.8', 0.9452037215232849), ('friday', 0.9345641136169434), ('one', 0.9336049556732178), ('bomb', 0.9318419694900513), ('near', 0.9280843734741211), ('blast', 0.9222268462181091), ('monday', 0.9185738563537598), ('two', 0.9151285886764526), ('waste-papers', 0.9148021936416626), ('wednesday', 0.9094426035881042), ('riyas', 0.9089627861976624), ('people', 0.9072010517120361), ('brought', 0.9038133025169373), ('area', 0.9037970304489136), ('killed', 0.9035921692848206), ('blasts', 0.9032737016677856), ('attack', 0.9032616019248962), ('another', 0.9013210535049438), ('first', 0.8993592262268066), ('said', 0.8977240920066833), ('asimanand', 0.8961100578308105), ('time', 0.894812822341919), ('outside', 0.8946843147277832), ('explosion', 0.8944391012191772), ('day', 0.8940559029579163), ('just', 0.8935253620147705), ('khallikote', 0.8933696746826172), ('since', 0.8933420181274414), ('ttp-pakistan', 0.8924744129180908), ('went', 0.8914841413497925)] </w:t>
+      </w:r>
+    </w:p>
+    <w:p>
+      <w:pPr>
+        <w:pStyle w:val="PreformattedText"/>
+        <w:rPr/>
+      </w:pPr>
+      <w:r>
+        <w:rPr/>
+      </w:r>
+    </w:p>
+    <w:p>
+      <w:pPr>
+        <w:pStyle w:val="PreformattedText"/>
+        <w:rPr/>
+      </w:pPr>
+      <w:r>
+        <w:rPr/>
+        <w:t xml:space="preserve">PER_Others [('said', 0.9422405958175659), ('asimanand', 0.9250243902206421), ('riyas', 0.9231883883476257), ('charge-sheets', 0.9225724935531616), ('mr.', 0.9140095710754395), ('told', 0.9095957279205322), ('one', 0.9093930721282959), ('time', 0.9080648422241211), ('even', 0.9071923494338989), ('convenership', 0.9042215347290039), ('0475-2222595', 0.9020213484764099), ('charge-sheet', 0.9015170335769653), ('however', 0.9004624485969543), ('just', 0.8979451656341553), ('monday', 0.8969449996948242), ('maudany', 0.8960754871368408), ('police', 0.8946294188499451), ('several', 0.894182026386261), ('friday', 0.8936131596565247), ('9497990026', 0.8933936953544617), ('abubucker', 0.8931101560592651), ('people', 0.8917158246040344), ('sharp-shooter', 0.8878262042999268), ('will', 0.887008786201477), ('sanjarpur', 0.8867735266685486), ('another', 0.8866739869117737), ('government', 0.8852883577346802), ('brought', 0.8838703036308289), ('thursday', 0.8833408355712891), ('earlier', 0.8829832673072815)] </w:t>
+      </w:r>
+    </w:p>
+    <w:p>
+      <w:pPr>
+        <w:pStyle w:val="PreformattedText"/>
+        <w:rPr/>
+      </w:pPr>
+      <w:r>
+        <w:rPr/>
+      </w:r>
+    </w:p>
+    <w:p>
+      <w:pPr>
+        <w:pStyle w:val="PreformattedText"/>
+        <w:rPr/>
+      </w:pPr>
+      <w:r>
+        <w:rPr/>
+        <w:t xml:space="preserve">LOC_Victim [('lunel', 0.2375759780406952), ('indigenas', 0.2215781807899475), ('barnhouse', 0.21979007124900818), ('olivaceous', 0.21857064962387085), ('bâtiments', 0.217471644282341), ('kliment', 0.21737352013587952), ('takua', 0.21722453832626343), ('buninyong', 0.2166830599308014), ('yumnam', 0.21615007519721985), ('tully', 0.21533815562725067), ('bkeefe', 0.21390657126903534), ('quasars', 0.21316707134246826), ('konoe', 0.21236057579517365), ('askham', 0.2115919589996338), ('perowne', 0.20990251004695892), ('quindaro', 0.20882561802864075), ('mjohnson', 0.20848391950130463), ('ullevål', 0.20839178562164307), ('keefe', 0.20801150798797607), ('glens', 0.2074698507785797), ('wraxall', 0.2074541449546814), ('presbyterate', 0.20697686076164246), ('nisbet', 0.20601263642311096), ('white-faced', 0.20534749329090118), ('whitbourne', 0.20445463061332703), ('kirkegaard', 0.20150741934776306), ('cooktown', 0.20123594999313354), ('cuyp', 0.20051658153533936), ('plantation', 0.19921696186065674), ('subdeacon', 0.19916853308677673)] </w:t>
+      </w:r>
+    </w:p>
+    <w:p>
+      <w:pPr>
+        <w:pStyle w:val="PreformattedText"/>
+        <w:rPr/>
+      </w:pPr>
+      <w:r>
+        <w:rPr/>
+      </w:r>
+    </w:p>
+    <w:p>
+      <w:pPr>
+        <w:pStyle w:val="PreformattedText"/>
+        <w:rPr/>
+      </w:pPr>
+      <w:r>
+        <w:rPr/>
+        <w:t xml:space="preserve">PER_Accused [('accused', 0.9418718814849854), ('convenership', 0.9192255735397339), ('arrested', 0.9191650748252869), ('case', 0.9128508567810059), ('shabari', 0.9093378782272339), ('charge-sheet', 0.9091379642486572), ('sudershan', 0.9078994989395142), ('charge', 0.9075798392295837), ('l-18', 0.8987394571304321), ('charge-sheets', 0.8985549807548523), ('0475-2222595', 0.8974622488021851), ('one', 0.894463062286377), ('brought', 0.8936512470245361), ('mr.', 0.8927192687988281), ('others', 0.8850715160369873), ('harekrushna', 0.8845686912536621), ('abinav', 0.8831072449684143), ('bomb', 0.8790754079818726), ('court', 0.8758383989334106), ('9497990026', 0.8756937980651855), ('time', 0.8749146461486816), ('two', 0.8744850158691406), ('though', 0.8743789196014404), ('said', 0.8740407228469849), ('monday', 0.8724896311759949), ('police', 0.8718445301055908), ('several', 0.8714673519134521), ('friday', 0.8702476024627686), ('earlier', 0.8694374561309814), ('markandey', 0.8688684105873108)] </w:t>
+      </w:r>
+    </w:p>
+    <w:p>
+      <w:pPr>
+        <w:pStyle w:val="PreformattedText"/>
+        <w:rPr/>
+      </w:pPr>
+      <w:r>
+        <w:rPr/>
+      </w:r>
+    </w:p>
+    <w:p>
+      <w:pPr>
+        <w:pStyle w:val="PreformattedText"/>
+        <w:rPr/>
+      </w:pPr>
+      <w:r>
+        <w:rPr/>
+        <w:t xml:space="preserve">LOC_Accused [('asimanand', 0.9454209804534912), ('shabari', 0.936920166015625), ('convenership', 0.9221765995025635), ('riyas', 0.915876030921936), ('9497990026', 0.91286700963974), ('kunangudi', 0.9119603633880615), ('l-18', 0.9112036824226379), ('0475-2222595', 0.9077712893486023), ('abomb', 0.9068185091018677), ('koukuntla', 0.9029040336608887), ('immadoddin', 0.900985836982727), ('charge-sheet', 0.8996303081512451), ('one', 0.8970804214477539), ('kalasangra', 0.8958536386489868), ('harekrushna', 0.8929758071899414), ('saif-ur-rehman', 0.8921274542808533), ('muzafarpur', 0.8898143172264099), ('sudershan', 0.8883577585220337), ('arrested', 0.8864405751228333), ('viqar', 0.8806506991386414), ('accused', 0.8803809881210327), ('brought', 0.8798083066940308), ('khayum', 0.8795431852340698), ('abubucker', 0.8776448965072632), ('charge-sheets', 0.875582218170166), ('gupta', 0.8753807544708252), ('shekowal', 0.8743835091590881), ('charge', 0.8719557523727417), ('sharp-shooter', 0.871337890625), ('two', 0.8710074424743652)] </w:t>
+      </w:r>
+    </w:p>
+    <w:p>
+      <w:pPr>
+        <w:pStyle w:val="PreformattedText"/>
+        <w:rPr/>
+      </w:pPr>
+      <w:r>
+        <w:rPr/>
+      </w:r>
+    </w:p>
+    <w:p>
+      <w:pPr>
+        <w:pStyle w:val="PreformattedText"/>
+        <w:rPr/>
+      </w:pPr>
+      <w:r>
+        <w:rPr/>
+        <w:t xml:space="preserve">ORG_Victim [('attack', 0.9185558557510376), ('bomb', 0.9062715768814087), ('ttp-pakistan', 0.9061791896820068), ('monday', 0.9059170484542847), ('attacks', 0.9051231145858765), ('two', 0.9032524824142456), ('one', 0.9027931690216064), ('sudershan', 0.8984682559967041), ('area', 0.8981497287750244), ('khyber-pukhtoonkhwa', 0.8979072570800781), ('hinduthat', 0.8974096775054932), ('riyas', 0.8960084915161133), ('said', 0.8946608304977417), ('explosives-laden', 0.8925450444221497), ('friday', 0.8886942267417908), ('harekrushna', 0.8877631425857544), ('near', 0.8873148560523987), ('security', 0.8844919800758362), ('killed', 0.8843268156051636), ('blast', 0.8833388090133667), ('wednesday', 0.8824120759963989), ('parirakshana', 0.8821346163749695), ('another', 0.881576418876648), ('asimanand', 0.87940514087677), ('convenership', 0.8786070346832275), ('shabari', 0.8745625019073486), ('298.8', 0.8732839822769165), ('kalasangra', 0.8731852769851685), ('several', 0.8731032609939575), ('ethiopian-themed', 0.869598925113678)] </w:t>
+      </w:r>
+    </w:p>
+    <w:p>
+      <w:pPr>
+        <w:pStyle w:val="PreformattedText"/>
+        <w:rPr/>
+      </w:pPr>
+      <w:r>
+        <w:rPr/>
+      </w:r>
+    </w:p>
+    <w:p>
+      <w:pPr>
+        <w:pStyle w:val="PreformattedText"/>
+        <w:rPr/>
+      </w:pPr>
+      <w:r>
+        <w:rPr/>
+        <w:t xml:space="preserve">LOC_Others [('asimanand', 0.9430825114250183), ('charge-sheet', 0.9389287829399109), ('one', 0.9379254579544067), ('298.8', 0.9334632158279419), ('sudershan', 0.92961585521698), ('two', 0.9221305251121521), ('riyas', 0.9210858941078186), ('brought', 0.9179030656814575), ('case', 0.9161907434463501), ('9497990026', 0.9158051013946533), ('friday', 0.9151583909988403), ('near', 0.9148216843605042), ('kurhani', 0.9121353626251221), ('several', 0.9109270572662354), ('kunangudi', 0.9105280637741089), ('police', 0.9098106622695923), ('said', 0.9097225666046143), ('monday', 0.9083868265151978), ('harekrushna', 0.9082036018371582), ('even', 0.9056267142295837), ('bomb', 0.9051738381385803), ('day', 0.9040321111679077), ('people', 0.9035966396331787), ('hinduthat', 0.903542697429657), ('convenership', 0.9018660187721252), ('0475-2222595', 0.9018518328666687), ('blast', 0.9012017846107483), ('government', 0.9007714986801147), ('shabari', 0.8996436595916748), ('just', 0.8988564610481262)] </w:t>
+      </w:r>
+    </w:p>
+    <w:p>
+      <w:pPr>
+        <w:pStyle w:val="PreformattedText"/>
+        <w:rPr/>
+      </w:pPr>
+      <w:r>
+        <w:rPr/>
+      </w:r>
+    </w:p>
+    <w:p>
+      <w:pPr>
+        <w:pStyle w:val="PreformattedText"/>
+        <w:rPr/>
+      </w:pPr>
+      <w:r>
+        <w:rPr/>
+        <w:t xml:space="preserve">ORG_Accused [('attacks', 0.917985200881958), ('convenership', 0.9113845825195312), ('asimanand', 0.9065645337104797), ('shabari', 0.9029696583747864), ('two', 0.8981506824493408), ('riyas', 0.8974621295928955), ('one', 0.8947892189025879), ('ttp-pakistan', 0.8909041881561279), ('sudershan', 0.8880447745323181), ('claimed', 0.8877192139625549), ('accused', 0.8868237733840942), ('involved', 0.8835858702659607), ('earlier', 0.8835199475288391), ('attack', 0.8829811811447144), ('abubucker', 0.8809958100318909), ('said', 0.8796486258506775), ('bomb', 0.8795349597930908), ('government', 0.8788508176803589), ('jehadi/terrorist', 0.8783489465713501), ('time', 0.8774645328521729), ('blast', 0.876347541809082), ('involvement', 0.8760037422180176), ('even', 0.875984251499176), ('298.8', 0.8753966093063354), ('several', 0.8736342787742615), ('ethiopian-themed', 0.873575747013092), ('806-page', 0.8731213212013245), ('khyber-pukhtoonkhwa', 0.8730509281158447), ('group', 0.8728405237197876), ('though', 0.871416449546814)] </w:t>
+      </w:r>
+    </w:p>
+    <w:p>
+      <w:pPr>
+        <w:pStyle w:val="PreformattedText"/>
+        <w:rPr/>
+      </w:pPr>
+      <w:r>
+        <w:rPr/>
+      </w:r>
+    </w:p>
+    <w:p>
+      <w:pPr>
+        <w:pStyle w:val="PreformattedText"/>
+        <w:rPr/>
+      </w:pPr>
+      <w:r>
+        <w:rPr/>
+        <w:t xml:space="preserve">PER_Victim [('one', 0.9017773866653442), ('injured', 0.9013577103614807), ('near', 0.8833698034286499), ('said', 0.8768473267555237), ('killed', 0.8741815090179443), ('mr.', 0.8718171119689941), ('another', 0.8688304424285889), ('maudany', 0.8670182228088379), ('blast', 0.8651986122131348), ('bahadurganj', 0.8647977113723755), ('later', 0.861527681350708), ('others', 0.8600032925605774), ('sudershan', 0.85760897397995), ('asimanand', 0.8556925058364868), ('people', 0.8542639017105103), ('riyas', 0.8533855080604553), ('went', 0.8526415824890137), ('abubucker', 0.8516939878463745), ('several', 0.8452515602111816), ('muzafarpur', 0.8426973819732666), ('friday', 0.840084969997406), ('monday', 0.8391702175140381), ('dead', 0.8391593098640442), ('attack', 0.837725818157196), ('however', 0.8367050886154175), ('convenership', 0.8365142345428467), ('time', 0.8362993001937866), ('told', 0.836220383644104), ('home', 0.8354474306106567), ('minister', 0.8351866006851196)] </w:t>
+      </w:r>
+    </w:p>
+    <w:p>
+      <w:pPr>
+        <w:pStyle w:val="PreformattedText"/>
+        <w:rPr/>
+      </w:pPr>
+      <w:r>
+        <w:rPr/>
+      </w:r>
+    </w:p>
+    <w:p>
+      <w:pPr>
+        <w:pStyle w:val="PreformattedText"/>
+        <w:spacing w:before="0" w:after="283"/>
+        <w:rPr/>
+      </w:pPr>
+      <w:r>
+        <w:rPr/>
+        <w:t xml:space="preserve">ORG_Others [('asimanand', 0.9601529240608215), ('riyas', 0.9462783336639404), ('charge-sheet', 0.9403635263442993), ('sudershan', 0.938666820526123), ('case', 0.9365936517715454), ('charge-sheets', 0.9347002506256104), ('monday', 0.9287720918655396), ('kunangudi', 0.9238499402999878), ('accused', 0.9227895736694336), ('said', 0.9212100505828857), ('saif-ur-rehman', 0.9199929237365723), ('friday', 0.9186412692070007), ('maudany', 0.9163399934768677), ('two', 0.9148588180541992), ('one', 0.9130955338478088), ('several', 0.913074791431427), ('immadoddin', 0.9122252464294434), ('abubucker', 0.9100793600082397), ('brought', 0.9096928834915161), ('viqar', 0.9093886613845825), ('mr.', 0.9072449207305908), ('court', 0.9068187475204468), ('will', 0.9065840244293213), ('police', 0.906124472618103), ('investigation', 0.9050744771957397), ('kalasangra', 0.9018268585205078), ('time', 0.9017588496208191), ('convenership', 0.9017219543457031), ('charge', 0.901673436164856), ('arrested', 0.9009542465209961)] </w:t>
+      </w:r>
+    </w:p>
+    <w:p>
+      <w:pPr>
+        <w:pStyle w:val="PreformattedText"/>
+        <w:rPr>
+          <w:b w:val="false"/>
+          <w:b w:val="false"/>
+          <w:bCs w:val="false"/>
+          <w:sz w:val="28"/>
+          <w:szCs w:val="28"/>
+        </w:rPr>
+      </w:pPr>
+      <w:r>
+        <w:rPr/>
+      </w:r>
+    </w:p>
+    <w:p>
+      <w:pPr>
+        <w:pStyle w:val="PreformattedText"/>
+        <w:rPr>
+          <w:b w:val="false"/>
+          <w:b w:val="false"/>
+          <w:bCs w:val="false"/>
+          <w:sz w:val="28"/>
+          <w:szCs w:val="28"/>
+        </w:rPr>
+      </w:pPr>
+      <w:r>
+        <w:rPr>
+          <w:b w:val="false"/>
+          <w:bCs w:val="false"/>
+          <w:sz w:val="28"/>
+          <w:szCs w:val="28"/>
+        </w:rPr>
+      </w:r>
+    </w:p>
+    <w:p>
+      <w:pPr>
+        <w:pStyle w:val="Normal"/>
+        <w:rPr>
+          <w:sz w:val="28"/>
+          <w:szCs w:val="28"/>
+        </w:rPr>
+      </w:pPr>
+      <w:r>
+        <w:rPr>
+          <w:b/>
+          <w:bCs/>
+          <w:sz w:val="28"/>
+          <w:szCs w:val="28"/>
+        </w:rPr>
+        <w:t>5. Analyze the final results.</w:t>
+      </w:r>
+    </w:p>
+    <w:p>
+      <w:pPr>
+        <w:pStyle w:val="Normal"/>
+        <w:rPr>
+          <w:b/>
+          <w:b/>
+          <w:bCs/>
+        </w:rPr>
+      </w:pPr>
+      <w:r>
+        <w:rPr>
+          <w:b/>
+          <w:bCs/>
         </w:rPr>
       </w:r>
     </w:p>
@@ -2982,10 +3754,8 @@
       </w:pPr>
       <w:r>
         <w:rPr>
-          <w:b/>
-          <w:bCs/>
-          <w:sz w:val="28"/>
-          <w:szCs w:val="28"/>
+          <w:b w:val="false"/>
+          <w:bCs w:val="false"/>
         </w:rPr>
       </w:r>
     </w:p>
@@ -3042,10 +3812,8 @@
       </w:pPr>
       <w:r>
         <w:rPr>
-          <w:b/>
-          <w:bCs/>
-          <w:sz w:val="28"/>
-          <w:szCs w:val="28"/>
+          <w:b w:val="false"/>
+          <w:bCs w:val="false"/>
         </w:rPr>
       </w:r>
     </w:p>

</xml_diff>